<commit_message>
Updated podcast release in resume and docx/pdf
</commit_message>
<xml_diff>
--- a/RebeccaParker_Resume.docx
+++ b/RebeccaParker_Resume.docx
@@ -1,6 +1,6 @@
 
 <file path=word/document.xml><?xml version="1.0" encoding="utf-8"?>
-<w:document xmlns:wpc="http://schemas.microsoft.com/office/word/2010/wordprocessingCanvas" xmlns:cx="http://schemas.microsoft.com/office/drawing/2014/chartex" xmlns:cx1="http://schemas.microsoft.com/office/drawing/2015/9/8/chartex" xmlns:mc="http://schemas.openxmlformats.org/markup-compatibility/2006" xmlns:o="urn:schemas-microsoft-com:office:office" xmlns:r="http://schemas.openxmlformats.org/officeDocument/2006/relationships" xmlns:m="http://schemas.openxmlformats.org/officeDocument/2006/math" xmlns:v="urn:schemas-microsoft-com:vml" xmlns:wp14="http://schemas.microsoft.com/office/word/2010/wordprocessingDrawing" xmlns:wp="http://schemas.openxmlformats.org/drawingml/2006/wordprocessingDrawing" xmlns:w10="urn:schemas-microsoft-com:office:word" xmlns:w="http://schemas.openxmlformats.org/wordprocessingml/2006/main" xmlns:w14="http://schemas.microsoft.com/office/word/2010/wordml" xmlns:w15="http://schemas.microsoft.com/office/word/2012/wordml" xmlns:w16se="http://schemas.microsoft.com/office/word/2015/wordml/symex" xmlns:wpg="http://schemas.microsoft.com/office/word/2010/wordprocessingGroup" xmlns:wpi="http://schemas.microsoft.com/office/word/2010/wordprocessingInk" xmlns:wne="http://schemas.microsoft.com/office/word/2006/wordml" xmlns:wps="http://schemas.microsoft.com/office/word/2010/wordprocessingShape" mc:Ignorable="w14 w15 w16se wp14">
+<w:document xmlns:wpc="http://schemas.microsoft.com/office/word/2010/wordprocessingCanvas" xmlns:mc="http://schemas.openxmlformats.org/markup-compatibility/2006" xmlns:o="urn:schemas-microsoft-com:office:office" xmlns:r="http://schemas.openxmlformats.org/officeDocument/2006/relationships" xmlns:m="http://schemas.openxmlformats.org/officeDocument/2006/math" xmlns:v="urn:schemas-microsoft-com:vml" xmlns:wp14="http://schemas.microsoft.com/office/word/2010/wordprocessingDrawing" xmlns:wp="http://schemas.openxmlformats.org/drawingml/2006/wordprocessingDrawing" xmlns:w10="urn:schemas-microsoft-com:office:word" xmlns:w="http://schemas.openxmlformats.org/wordprocessingml/2006/main" xmlns:w14="http://schemas.microsoft.com/office/word/2010/wordml" xmlns:w15="http://schemas.microsoft.com/office/word/2012/wordml" xmlns:wpg="http://schemas.microsoft.com/office/word/2010/wordprocessingGroup" xmlns:wpi="http://schemas.microsoft.com/office/word/2010/wordprocessingInk" xmlns:wne="http://schemas.microsoft.com/office/word/2006/wordml" xmlns:wps="http://schemas.microsoft.com/office/word/2010/wordprocessingShape" mc:Ignorable="w14 w15 wp14">
   <w:body>
     <w:p>
       <w:pPr>
@@ -1478,6 +1478,8 @@
                               <w:spacing w:line="240" w:lineRule="auto"/>
                               <w:rPr>
                                 <w:rFonts w:asciiTheme="minorHAnsi" w:hAnsiTheme="minorHAnsi"/>
+                                <w:b/>
+                                <w:color w:val="000000" w:themeColor="text1"/>
                               </w:rPr>
                             </w:pPr>
                             <w:r>
@@ -1508,76 +1510,6 @@
                                 <w:t>http://bit.ly/PTPC_desc</w:t>
                               </w:r>
                             </w:hyperlink>
-                          </w:p>
-                          <w:p>
-                            <w:pPr>
-                              <w:pStyle w:val="NoSpacing"/>
-                              <w:spacing w:line="240" w:lineRule="auto"/>
-                              <w:rPr>
-                                <w:rFonts w:asciiTheme="minorHAnsi" w:hAnsiTheme="minorHAnsi"/>
-                                <w:b/>
-                                <w:color w:val="000000" w:themeColor="text1"/>
-                              </w:rPr>
-                            </w:pPr>
-                            <w:r>
-                              <w:rPr>
-                                <w:rFonts w:asciiTheme="minorHAnsi" w:hAnsiTheme="minorHAnsi"/>
-                                <w:i/>
-                                <w:color w:val="000000" w:themeColor="text1"/>
-                                <w:sz w:val="16"/>
-                              </w:rPr>
-                              <w:t>(forthcoming</w:t>
-                            </w:r>
-                            <w:r>
-                              <w:rPr>
-                                <w:rFonts w:asciiTheme="minorHAnsi" w:hAnsiTheme="minorHAnsi"/>
-                                <w:i/>
-                                <w:color w:val="000000" w:themeColor="text1"/>
-                                <w:sz w:val="16"/>
-                              </w:rPr>
-                              <w:t xml:space="preserve"> – </w:t>
-                            </w:r>
-                            <w:proofErr w:type="gramStart"/>
-                            <w:r>
-                              <w:rPr>
-                                <w:rFonts w:asciiTheme="minorHAnsi" w:hAnsiTheme="minorHAnsi"/>
-                                <w:b/>
-                                <w:i/>
-                                <w:color w:val="B83D68" w:themeColor="accent1"/>
-                                <w:sz w:val="16"/>
-                              </w:rPr>
-                              <w:t>Summer</w:t>
-                            </w:r>
-                            <w:proofErr w:type="gramEnd"/>
-                            <w:r>
-                              <w:rPr>
-                                <w:rFonts w:asciiTheme="minorHAnsi" w:hAnsiTheme="minorHAnsi"/>
-                                <w:b/>
-                                <w:i/>
-                                <w:color w:val="B83D68" w:themeColor="accent1"/>
-                                <w:sz w:val="16"/>
-                              </w:rPr>
-                              <w:t xml:space="preserve">, </w:t>
-                            </w:r>
-                            <w:r>
-                              <w:rPr>
-                                <w:rFonts w:asciiTheme="minorHAnsi" w:hAnsiTheme="minorHAnsi"/>
-                                <w:b/>
-                                <w:i/>
-                                <w:color w:val="B83D68" w:themeColor="accent1"/>
-                                <w:sz w:val="16"/>
-                              </w:rPr>
-                              <w:t>2019</w:t>
-                            </w:r>
-                            <w:r>
-                              <w:rPr>
-                                <w:rFonts w:asciiTheme="minorHAnsi" w:hAnsiTheme="minorHAnsi"/>
-                                <w:i/>
-                                <w:color w:val="000000" w:themeColor="text1"/>
-                                <w:sz w:val="16"/>
-                              </w:rPr>
-                              <w:t>)</w:t>
-                            </w:r>
                           </w:p>
                           <w:p>
                             <w:pPr>
@@ -1831,7 +1763,7 @@
                                 <w:rFonts w:asciiTheme="minorHAnsi" w:hAnsiTheme="minorHAnsi"/>
                                 <w:sz w:val="16"/>
                               </w:rPr>
-                              <w:t xml:space="preserve"> co-authored with Dr. Pamela </w:t>
+                              <w:t xml:space="preserve"> co-authored with Dr. Pamela Caughie and Emily </w:t>
                             </w:r>
                             <w:proofErr w:type="spellStart"/>
                             <w:r>
@@ -1839,7 +1771,7 @@
                                 <w:rFonts w:asciiTheme="minorHAnsi" w:hAnsiTheme="minorHAnsi"/>
                                 <w:sz w:val="16"/>
                               </w:rPr>
-                              <w:t>Caughie</w:t>
+                              <w:t>Datskou</w:t>
                             </w:r>
                             <w:proofErr w:type="spellEnd"/>
                             <w:r>
@@ -1847,7 +1779,7 @@
                                 <w:rFonts w:asciiTheme="minorHAnsi" w:hAnsiTheme="minorHAnsi"/>
                                 <w:sz w:val="16"/>
                               </w:rPr>
-                              <w:t xml:space="preserve"> and Emily Datskou in </w:t>
+                              <w:t xml:space="preserve"> in </w:t>
                             </w:r>
                             <w:r>
                               <w:rPr>
@@ -3451,6 +3383,8 @@
                         <w:spacing w:line="240" w:lineRule="auto"/>
                         <w:rPr>
                           <w:rFonts w:asciiTheme="minorHAnsi" w:hAnsiTheme="minorHAnsi"/>
+                          <w:b/>
+                          <w:color w:val="000000" w:themeColor="text1"/>
                         </w:rPr>
                       </w:pPr>
                       <w:r>
@@ -3481,76 +3415,6 @@
                           <w:t>http://bit.ly/PTPC_desc</w:t>
                         </w:r>
                       </w:hyperlink>
-                    </w:p>
-                    <w:p>
-                      <w:pPr>
-                        <w:pStyle w:val="NoSpacing"/>
-                        <w:spacing w:line="240" w:lineRule="auto"/>
-                        <w:rPr>
-                          <w:rFonts w:asciiTheme="minorHAnsi" w:hAnsiTheme="minorHAnsi"/>
-                          <w:b/>
-                          <w:color w:val="000000" w:themeColor="text1"/>
-                        </w:rPr>
-                      </w:pPr>
-                      <w:r>
-                        <w:rPr>
-                          <w:rFonts w:asciiTheme="minorHAnsi" w:hAnsiTheme="minorHAnsi"/>
-                          <w:i/>
-                          <w:color w:val="000000" w:themeColor="text1"/>
-                          <w:sz w:val="16"/>
-                        </w:rPr>
-                        <w:t>(forthcoming</w:t>
-                      </w:r>
-                      <w:r>
-                        <w:rPr>
-                          <w:rFonts w:asciiTheme="minorHAnsi" w:hAnsiTheme="minorHAnsi"/>
-                          <w:i/>
-                          <w:color w:val="000000" w:themeColor="text1"/>
-                          <w:sz w:val="16"/>
-                        </w:rPr>
-                        <w:t xml:space="preserve"> – </w:t>
-                      </w:r>
-                      <w:proofErr w:type="gramStart"/>
-                      <w:r>
-                        <w:rPr>
-                          <w:rFonts w:asciiTheme="minorHAnsi" w:hAnsiTheme="minorHAnsi"/>
-                          <w:b/>
-                          <w:i/>
-                          <w:color w:val="B83D68" w:themeColor="accent1"/>
-                          <w:sz w:val="16"/>
-                        </w:rPr>
-                        <w:t>Summer</w:t>
-                      </w:r>
-                      <w:proofErr w:type="gramEnd"/>
-                      <w:r>
-                        <w:rPr>
-                          <w:rFonts w:asciiTheme="minorHAnsi" w:hAnsiTheme="minorHAnsi"/>
-                          <w:b/>
-                          <w:i/>
-                          <w:color w:val="B83D68" w:themeColor="accent1"/>
-                          <w:sz w:val="16"/>
-                        </w:rPr>
-                        <w:t xml:space="preserve">, </w:t>
-                      </w:r>
-                      <w:r>
-                        <w:rPr>
-                          <w:rFonts w:asciiTheme="minorHAnsi" w:hAnsiTheme="minorHAnsi"/>
-                          <w:b/>
-                          <w:i/>
-                          <w:color w:val="B83D68" w:themeColor="accent1"/>
-                          <w:sz w:val="16"/>
-                        </w:rPr>
-                        <w:t>2019</w:t>
-                      </w:r>
-                      <w:r>
-                        <w:rPr>
-                          <w:rFonts w:asciiTheme="minorHAnsi" w:hAnsiTheme="minorHAnsi"/>
-                          <w:i/>
-                          <w:color w:val="000000" w:themeColor="text1"/>
-                          <w:sz w:val="16"/>
-                        </w:rPr>
-                        <w:t>)</w:t>
-                      </w:r>
                     </w:p>
                     <w:p>
                       <w:pPr>
@@ -3804,7 +3668,7 @@
                           <w:rFonts w:asciiTheme="minorHAnsi" w:hAnsiTheme="minorHAnsi"/>
                           <w:sz w:val="16"/>
                         </w:rPr>
-                        <w:t xml:space="preserve"> co-authored with Dr. Pamela </w:t>
+                        <w:t xml:space="preserve"> co-authored with Dr. Pamela Caughie and Emily </w:t>
                       </w:r>
                       <w:proofErr w:type="spellStart"/>
                       <w:r>
@@ -3812,7 +3676,7 @@
                           <w:rFonts w:asciiTheme="minorHAnsi" w:hAnsiTheme="minorHAnsi"/>
                           <w:sz w:val="16"/>
                         </w:rPr>
-                        <w:t>Caughie</w:t>
+                        <w:t>Datskou</w:t>
                       </w:r>
                       <w:proofErr w:type="spellEnd"/>
                       <w:r>
@@ -3820,7 +3684,7 @@
                           <w:rFonts w:asciiTheme="minorHAnsi" w:hAnsiTheme="minorHAnsi"/>
                           <w:sz w:val="16"/>
                         </w:rPr>
-                        <w:t xml:space="preserve"> and Emily Datskou in </w:t>
+                        <w:t xml:space="preserve"> in </w:t>
                       </w:r>
                       <w:r>
                         <w:rPr>
@@ -4306,43 +4170,7 @@
           <w:sz w:val="16"/>
           <w:lang w:val="en-US"/>
         </w:rPr>
-        <w:t xml:space="preserve">Council Secretary and Advocacy Committee Chair - </w:t>
-      </w:r>
-      <w:r>
-        <w:rPr>
-          <w:rStyle w:val="Heading2Char"/>
-          <w:rFonts w:asciiTheme="minorHAnsi" w:hAnsiTheme="minorHAnsi"/>
-          <w:sz w:val="16"/>
-          <w:lang w:val="en-US"/>
-        </w:rPr>
-        <w:t>Grad. Student</w:t>
-      </w:r>
-      <w:r>
-        <w:rPr>
-          <w:rStyle w:val="Heading2Char"/>
-          <w:rFonts w:asciiTheme="minorHAnsi" w:hAnsiTheme="minorHAnsi"/>
-          <w:sz w:val="16"/>
-          <w:lang w:val="en-US"/>
-        </w:rPr>
-        <w:t xml:space="preserve"> Advisory</w:t>
-      </w:r>
-      <w:r>
-        <w:rPr>
-          <w:rStyle w:val="Heading2Char"/>
-          <w:rFonts w:asciiTheme="minorHAnsi" w:hAnsiTheme="minorHAnsi"/>
-          <w:sz w:val="16"/>
-          <w:lang w:val="en-US"/>
-        </w:rPr>
-        <w:t xml:space="preserve"> Council</w:t>
-      </w:r>
-      <w:r>
-        <w:rPr>
-          <w:rStyle w:val="Heading2Char"/>
-          <w:rFonts w:asciiTheme="minorHAnsi" w:hAnsiTheme="minorHAnsi"/>
-          <w:sz w:val="16"/>
-          <w:lang w:val="en-US"/>
-        </w:rPr>
-        <w:t>,</w:t>
+        <w:t>Council Secretary and Advocacy Committee Chair - Grad. Student Advisory Council,</w:t>
       </w:r>
       <w:r>
         <w:rPr>
@@ -4574,8 +4402,6 @@
         </w:rPr>
         <w:t>Certificate in Digital Studies</w:t>
       </w:r>
-      <w:bookmarkStart w:id="0" w:name="_GoBack"/>
-      <w:bookmarkEnd w:id="0"/>
     </w:p>
     <w:p>
       <w:pPr>
@@ -5197,31 +5023,7 @@
           <w:szCs w:val="16"/>
           <w:lang w:val="en-US"/>
         </w:rPr>
-        <w:t xml:space="preserve">Dr. Pamela </w:t>
-      </w:r>
-      <w:proofErr w:type="spellStart"/>
-      <w:r>
-        <w:rPr>
-          <w:rStyle w:val="Heading2Char"/>
-          <w:rFonts w:asciiTheme="minorHAnsi" w:hAnsiTheme="minorHAnsi"/>
-          <w:color w:val="000000" w:themeColor="text1"/>
-          <w:sz w:val="16"/>
-          <w:szCs w:val="16"/>
-          <w:lang w:val="en-US"/>
-        </w:rPr>
-        <w:t>Caughie</w:t>
-      </w:r>
-      <w:proofErr w:type="spellEnd"/>
-      <w:r>
-        <w:rPr>
-          <w:rStyle w:val="Heading2Char"/>
-          <w:rFonts w:asciiTheme="minorHAnsi" w:hAnsiTheme="minorHAnsi"/>
-          <w:color w:val="000000" w:themeColor="text1"/>
-          <w:sz w:val="16"/>
-          <w:szCs w:val="16"/>
-          <w:lang w:val="en-US"/>
-        </w:rPr>
-        <w:t xml:space="preserve"> - </w:t>
+        <w:t xml:space="preserve">Dr. Pamela Caughie - </w:t>
       </w:r>
       <w:hyperlink r:id="rId20" w:history="1">
         <w:r>
@@ -5477,7 +5279,22 @@
           <w:szCs w:val="14"/>
           <w:lang w:val="en-US"/>
         </w:rPr>
-        <w:t>July 2019</w:t>
+        <w:t>July</w:t>
+      </w:r>
+      <w:bookmarkStart w:id="0" w:name="_GoBack"/>
+      <w:bookmarkEnd w:id="0"/>
+      <w:r>
+        <w:rPr>
+          <w:rStyle w:val="Heading2Char"/>
+          <w:rFonts w:asciiTheme="minorHAnsi" w:hAnsiTheme="minorHAnsi"/>
+          <w:b/>
+          <w:i/>
+          <w:color w:val="B83D68" w:themeColor="accent1"/>
+          <w:sz w:val="14"/>
+          <w:szCs w:val="14"/>
+          <w:lang w:val="en-US"/>
+        </w:rPr>
+        <w:t xml:space="preserve"> 2019</w:t>
       </w:r>
       <w:r>
         <w:rPr>
@@ -6914,7 +6731,7 @@
 </file>
 
 <file path=word/endnotes.xml><?xml version="1.0" encoding="utf-8"?>
-<w:endnotes xmlns:wpc="http://schemas.microsoft.com/office/word/2010/wordprocessingCanvas" xmlns:cx="http://schemas.microsoft.com/office/drawing/2014/chartex" xmlns:cx1="http://schemas.microsoft.com/office/drawing/2015/9/8/chartex" xmlns:mc="http://schemas.openxmlformats.org/markup-compatibility/2006" xmlns:o="urn:schemas-microsoft-com:office:office" xmlns:r="http://schemas.openxmlformats.org/officeDocument/2006/relationships" xmlns:m="http://schemas.openxmlformats.org/officeDocument/2006/math" xmlns:v="urn:schemas-microsoft-com:vml" xmlns:wp14="http://schemas.microsoft.com/office/word/2010/wordprocessingDrawing" xmlns:wp="http://schemas.openxmlformats.org/drawingml/2006/wordprocessingDrawing" xmlns:w10="urn:schemas-microsoft-com:office:word" xmlns:w="http://schemas.openxmlformats.org/wordprocessingml/2006/main" xmlns:w14="http://schemas.microsoft.com/office/word/2010/wordml" xmlns:w15="http://schemas.microsoft.com/office/word/2012/wordml" xmlns:w16se="http://schemas.microsoft.com/office/word/2015/wordml/symex" xmlns:wpg="http://schemas.microsoft.com/office/word/2010/wordprocessingGroup" xmlns:wpi="http://schemas.microsoft.com/office/word/2010/wordprocessingInk" xmlns:wne="http://schemas.microsoft.com/office/word/2006/wordml" xmlns:wps="http://schemas.microsoft.com/office/word/2010/wordprocessingShape" mc:Ignorable="w14 w15 w16se wp14">
+<w:endnotes xmlns:wpc="http://schemas.microsoft.com/office/word/2010/wordprocessingCanvas" xmlns:mc="http://schemas.openxmlformats.org/markup-compatibility/2006" xmlns:o="urn:schemas-microsoft-com:office:office" xmlns:r="http://schemas.openxmlformats.org/officeDocument/2006/relationships" xmlns:m="http://schemas.openxmlformats.org/officeDocument/2006/math" xmlns:v="urn:schemas-microsoft-com:vml" xmlns:wp14="http://schemas.microsoft.com/office/word/2010/wordprocessingDrawing" xmlns:wp="http://schemas.openxmlformats.org/drawingml/2006/wordprocessingDrawing" xmlns:w10="urn:schemas-microsoft-com:office:word" xmlns:w="http://schemas.openxmlformats.org/wordprocessingml/2006/main" xmlns:w14="http://schemas.microsoft.com/office/word/2010/wordml" xmlns:w15="http://schemas.microsoft.com/office/word/2012/wordml" xmlns:wpg="http://schemas.microsoft.com/office/word/2010/wordprocessingGroup" xmlns:wpi="http://schemas.microsoft.com/office/word/2010/wordprocessingInk" xmlns:wne="http://schemas.microsoft.com/office/word/2006/wordml" xmlns:wps="http://schemas.microsoft.com/office/word/2010/wordprocessingShape" mc:Ignorable="w14 w15 wp14">
   <w:endnote w:type="separator" w:id="-1">
     <w:p>
       <w:r>
@@ -6933,7 +6750,7 @@
 </file>
 
 <file path=word/footer1.xml><?xml version="1.0" encoding="utf-8"?>
-<w:ftr xmlns:wpc="http://schemas.microsoft.com/office/word/2010/wordprocessingCanvas" xmlns:cx="http://schemas.microsoft.com/office/drawing/2014/chartex" xmlns:cx1="http://schemas.microsoft.com/office/drawing/2015/9/8/chartex" xmlns:mc="http://schemas.openxmlformats.org/markup-compatibility/2006" xmlns:o="urn:schemas-microsoft-com:office:office" xmlns:r="http://schemas.openxmlformats.org/officeDocument/2006/relationships" xmlns:m="http://schemas.openxmlformats.org/officeDocument/2006/math" xmlns:v="urn:schemas-microsoft-com:vml" xmlns:wp14="http://schemas.microsoft.com/office/word/2010/wordprocessingDrawing" xmlns:wp="http://schemas.openxmlformats.org/drawingml/2006/wordprocessingDrawing" xmlns:w10="urn:schemas-microsoft-com:office:word" xmlns:w="http://schemas.openxmlformats.org/wordprocessingml/2006/main" xmlns:w14="http://schemas.microsoft.com/office/word/2010/wordml" xmlns:w15="http://schemas.microsoft.com/office/word/2012/wordml" xmlns:w16se="http://schemas.microsoft.com/office/word/2015/wordml/symex" xmlns:wpg="http://schemas.microsoft.com/office/word/2010/wordprocessingGroup" xmlns:wpi="http://schemas.microsoft.com/office/word/2010/wordprocessingInk" xmlns:wne="http://schemas.microsoft.com/office/word/2006/wordml" xmlns:wps="http://schemas.microsoft.com/office/word/2010/wordprocessingShape" mc:Ignorable="w14 w15 w16se wp14">
+<w:ftr xmlns:wpc="http://schemas.microsoft.com/office/word/2010/wordprocessingCanvas" xmlns:mc="http://schemas.openxmlformats.org/markup-compatibility/2006" xmlns:o="urn:schemas-microsoft-com:office:office" xmlns:r="http://schemas.openxmlformats.org/officeDocument/2006/relationships" xmlns:m="http://schemas.openxmlformats.org/officeDocument/2006/math" xmlns:v="urn:schemas-microsoft-com:vml" xmlns:wp14="http://schemas.microsoft.com/office/word/2010/wordprocessingDrawing" xmlns:wp="http://schemas.openxmlformats.org/drawingml/2006/wordprocessingDrawing" xmlns:w10="urn:schemas-microsoft-com:office:word" xmlns:w="http://schemas.openxmlformats.org/wordprocessingml/2006/main" xmlns:w14="http://schemas.microsoft.com/office/word/2010/wordml" xmlns:w15="http://schemas.microsoft.com/office/word/2012/wordml" xmlns:wpg="http://schemas.microsoft.com/office/word/2010/wordprocessingGroup" xmlns:wpi="http://schemas.microsoft.com/office/word/2010/wordprocessingInk" xmlns:wne="http://schemas.microsoft.com/office/word/2006/wordml" xmlns:wps="http://schemas.microsoft.com/office/word/2010/wordprocessingShape" mc:Ignorable="w14 w15 wp14">
   <w:p>
     <w:pPr>
       <w:pStyle w:val="Footer"/>
@@ -6949,7 +6766,7 @@
 </file>
 
 <file path=word/footnotes.xml><?xml version="1.0" encoding="utf-8"?>
-<w:footnotes xmlns:wpc="http://schemas.microsoft.com/office/word/2010/wordprocessingCanvas" xmlns:cx="http://schemas.microsoft.com/office/drawing/2014/chartex" xmlns:cx1="http://schemas.microsoft.com/office/drawing/2015/9/8/chartex" xmlns:mc="http://schemas.openxmlformats.org/markup-compatibility/2006" xmlns:o="urn:schemas-microsoft-com:office:office" xmlns:r="http://schemas.openxmlformats.org/officeDocument/2006/relationships" xmlns:m="http://schemas.openxmlformats.org/officeDocument/2006/math" xmlns:v="urn:schemas-microsoft-com:vml" xmlns:wp14="http://schemas.microsoft.com/office/word/2010/wordprocessingDrawing" xmlns:wp="http://schemas.openxmlformats.org/drawingml/2006/wordprocessingDrawing" xmlns:w10="urn:schemas-microsoft-com:office:word" xmlns:w="http://schemas.openxmlformats.org/wordprocessingml/2006/main" xmlns:w14="http://schemas.microsoft.com/office/word/2010/wordml" xmlns:w15="http://schemas.microsoft.com/office/word/2012/wordml" xmlns:w16se="http://schemas.microsoft.com/office/word/2015/wordml/symex" xmlns:wpg="http://schemas.microsoft.com/office/word/2010/wordprocessingGroup" xmlns:wpi="http://schemas.microsoft.com/office/word/2010/wordprocessingInk" xmlns:wne="http://schemas.microsoft.com/office/word/2006/wordml" xmlns:wps="http://schemas.microsoft.com/office/word/2010/wordprocessingShape" mc:Ignorable="w14 w15 w16se wp14">
+<w:footnotes xmlns:wpc="http://schemas.microsoft.com/office/word/2010/wordprocessingCanvas" xmlns:mc="http://schemas.openxmlformats.org/markup-compatibility/2006" xmlns:o="urn:schemas-microsoft-com:office:office" xmlns:r="http://schemas.openxmlformats.org/officeDocument/2006/relationships" xmlns:m="http://schemas.openxmlformats.org/officeDocument/2006/math" xmlns:v="urn:schemas-microsoft-com:vml" xmlns:wp14="http://schemas.microsoft.com/office/word/2010/wordprocessingDrawing" xmlns:wp="http://schemas.openxmlformats.org/drawingml/2006/wordprocessingDrawing" xmlns:w10="urn:schemas-microsoft-com:office:word" xmlns:w="http://schemas.openxmlformats.org/wordprocessingml/2006/main" xmlns:w14="http://schemas.microsoft.com/office/word/2010/wordml" xmlns:w15="http://schemas.microsoft.com/office/word/2012/wordml" xmlns:wpg="http://schemas.microsoft.com/office/word/2010/wordprocessingGroup" xmlns:wpi="http://schemas.microsoft.com/office/word/2010/wordprocessingInk" xmlns:wne="http://schemas.microsoft.com/office/word/2006/wordml" xmlns:wps="http://schemas.microsoft.com/office/word/2010/wordprocessingShape" mc:Ignorable="w14 w15 wp14">
   <w:footnote w:type="separator" w:id="-1">
     <w:p>
       <w:r>
@@ -6968,7 +6785,7 @@
 </file>
 
 <file path=word/header1.xml><?xml version="1.0" encoding="utf-8"?>
-<w:hdr xmlns:wpc="http://schemas.microsoft.com/office/word/2010/wordprocessingCanvas" xmlns:cx="http://schemas.microsoft.com/office/drawing/2014/chartex" xmlns:cx1="http://schemas.microsoft.com/office/drawing/2015/9/8/chartex" xmlns:mc="http://schemas.openxmlformats.org/markup-compatibility/2006" xmlns:o="urn:schemas-microsoft-com:office:office" xmlns:r="http://schemas.openxmlformats.org/officeDocument/2006/relationships" xmlns:m="http://schemas.openxmlformats.org/officeDocument/2006/math" xmlns:v="urn:schemas-microsoft-com:vml" xmlns:wp14="http://schemas.microsoft.com/office/word/2010/wordprocessingDrawing" xmlns:wp="http://schemas.openxmlformats.org/drawingml/2006/wordprocessingDrawing" xmlns:w10="urn:schemas-microsoft-com:office:word" xmlns:w="http://schemas.openxmlformats.org/wordprocessingml/2006/main" xmlns:w14="http://schemas.microsoft.com/office/word/2010/wordml" xmlns:w15="http://schemas.microsoft.com/office/word/2012/wordml" xmlns:w16se="http://schemas.microsoft.com/office/word/2015/wordml/symex" xmlns:wpg="http://schemas.microsoft.com/office/word/2010/wordprocessingGroup" xmlns:wpi="http://schemas.microsoft.com/office/word/2010/wordprocessingInk" xmlns:wne="http://schemas.microsoft.com/office/word/2006/wordml" xmlns:wps="http://schemas.microsoft.com/office/word/2010/wordprocessingShape" mc:Ignorable="w14 w15 w16se wp14">
+<w:hdr xmlns:wpc="http://schemas.microsoft.com/office/word/2010/wordprocessingCanvas" xmlns:mc="http://schemas.openxmlformats.org/markup-compatibility/2006" xmlns:o="urn:schemas-microsoft-com:office:office" xmlns:r="http://schemas.openxmlformats.org/officeDocument/2006/relationships" xmlns:m="http://schemas.openxmlformats.org/officeDocument/2006/math" xmlns:v="urn:schemas-microsoft-com:vml" xmlns:wp14="http://schemas.microsoft.com/office/word/2010/wordprocessingDrawing" xmlns:wp="http://schemas.openxmlformats.org/drawingml/2006/wordprocessingDrawing" xmlns:w10="urn:schemas-microsoft-com:office:word" xmlns:w="http://schemas.openxmlformats.org/wordprocessingml/2006/main" xmlns:w14="http://schemas.microsoft.com/office/word/2010/wordml" xmlns:w15="http://schemas.microsoft.com/office/word/2012/wordml" xmlns:wpg="http://schemas.microsoft.com/office/word/2010/wordprocessingGroup" xmlns:wpi="http://schemas.microsoft.com/office/word/2010/wordprocessingInk" xmlns:wne="http://schemas.microsoft.com/office/word/2006/wordml" xmlns:wps="http://schemas.microsoft.com/office/word/2010/wordprocessingShape" mc:Ignorable="w14 w15 wp14">
   <w:p>
     <w:pPr>
       <w:pStyle w:val="Header"/>
@@ -7013,7 +6830,7 @@
 </file>
 
 <file path=word/header2.xml><?xml version="1.0" encoding="utf-8"?>
-<w:hdr xmlns:wpc="http://schemas.microsoft.com/office/word/2010/wordprocessingCanvas" xmlns:cx="http://schemas.microsoft.com/office/drawing/2014/chartex" xmlns:cx1="http://schemas.microsoft.com/office/drawing/2015/9/8/chartex" xmlns:mc="http://schemas.openxmlformats.org/markup-compatibility/2006" xmlns:o="urn:schemas-microsoft-com:office:office" xmlns:r="http://schemas.openxmlformats.org/officeDocument/2006/relationships" xmlns:m="http://schemas.openxmlformats.org/officeDocument/2006/math" xmlns:v="urn:schemas-microsoft-com:vml" xmlns:wp14="http://schemas.microsoft.com/office/word/2010/wordprocessingDrawing" xmlns:wp="http://schemas.openxmlformats.org/drawingml/2006/wordprocessingDrawing" xmlns:w10="urn:schemas-microsoft-com:office:word" xmlns:w="http://schemas.openxmlformats.org/wordprocessingml/2006/main" xmlns:w14="http://schemas.microsoft.com/office/word/2010/wordml" xmlns:w15="http://schemas.microsoft.com/office/word/2012/wordml" xmlns:w16se="http://schemas.microsoft.com/office/word/2015/wordml/symex" xmlns:wpg="http://schemas.microsoft.com/office/word/2010/wordprocessingGroup" xmlns:wpi="http://schemas.microsoft.com/office/word/2010/wordprocessingInk" xmlns:wne="http://schemas.microsoft.com/office/word/2006/wordml" xmlns:wps="http://schemas.microsoft.com/office/word/2010/wordprocessingShape" mc:Ignorable="w14 w15 w16se wp14">
+<w:hdr xmlns:wpc="http://schemas.microsoft.com/office/word/2010/wordprocessingCanvas" xmlns:mc="http://schemas.openxmlformats.org/markup-compatibility/2006" xmlns:o="urn:schemas-microsoft-com:office:office" xmlns:r="http://schemas.openxmlformats.org/officeDocument/2006/relationships" xmlns:m="http://schemas.openxmlformats.org/officeDocument/2006/math" xmlns:v="urn:schemas-microsoft-com:vml" xmlns:wp14="http://schemas.microsoft.com/office/word/2010/wordprocessingDrawing" xmlns:wp="http://schemas.openxmlformats.org/drawingml/2006/wordprocessingDrawing" xmlns:w10="urn:schemas-microsoft-com:office:word" xmlns:w="http://schemas.openxmlformats.org/wordprocessingml/2006/main" xmlns:w14="http://schemas.microsoft.com/office/word/2010/wordml" xmlns:w15="http://schemas.microsoft.com/office/word/2012/wordml" xmlns:wpg="http://schemas.microsoft.com/office/word/2010/wordprocessingGroup" xmlns:wpi="http://schemas.microsoft.com/office/word/2010/wordprocessingInk" xmlns:wne="http://schemas.microsoft.com/office/word/2006/wordml" xmlns:wps="http://schemas.microsoft.com/office/word/2010/wordprocessingShape" mc:Ignorable="w14 w15 wp14">
   <w:p>
     <w:pPr>
       <w:pStyle w:val="NoSpacing"/>
@@ -7126,7 +6943,7 @@
 </file>
 
 <file path=word/numbering.xml><?xml version="1.0" encoding="utf-8"?>
-<w:numbering xmlns:wpc="http://schemas.microsoft.com/office/word/2010/wordprocessingCanvas" xmlns:cx="http://schemas.microsoft.com/office/drawing/2014/chartex" xmlns:cx1="http://schemas.microsoft.com/office/drawing/2015/9/8/chartex" xmlns:mc="http://schemas.openxmlformats.org/markup-compatibility/2006" xmlns:o="urn:schemas-microsoft-com:office:office" xmlns:r="http://schemas.openxmlformats.org/officeDocument/2006/relationships" xmlns:m="http://schemas.openxmlformats.org/officeDocument/2006/math" xmlns:v="urn:schemas-microsoft-com:vml" xmlns:wp14="http://schemas.microsoft.com/office/word/2010/wordprocessingDrawing" xmlns:wp="http://schemas.openxmlformats.org/drawingml/2006/wordprocessingDrawing" xmlns:w10="urn:schemas-microsoft-com:office:word" xmlns:w="http://schemas.openxmlformats.org/wordprocessingml/2006/main" xmlns:w14="http://schemas.microsoft.com/office/word/2010/wordml" xmlns:w15="http://schemas.microsoft.com/office/word/2012/wordml" xmlns:w16se="http://schemas.microsoft.com/office/word/2015/wordml/symex" xmlns:wpg="http://schemas.microsoft.com/office/word/2010/wordprocessingGroup" xmlns:wpi="http://schemas.microsoft.com/office/word/2010/wordprocessingInk" xmlns:wne="http://schemas.microsoft.com/office/word/2006/wordml" xmlns:wps="http://schemas.microsoft.com/office/word/2010/wordprocessingShape" mc:Ignorable="w14 w15 w16se wp14">
+<w:numbering xmlns:wpc="http://schemas.microsoft.com/office/word/2010/wordprocessingCanvas" xmlns:mc="http://schemas.openxmlformats.org/markup-compatibility/2006" xmlns:o="urn:schemas-microsoft-com:office:office" xmlns:r="http://schemas.openxmlformats.org/officeDocument/2006/relationships" xmlns:m="http://schemas.openxmlformats.org/officeDocument/2006/math" xmlns:v="urn:schemas-microsoft-com:vml" xmlns:wp14="http://schemas.microsoft.com/office/word/2010/wordprocessingDrawing" xmlns:wp="http://schemas.openxmlformats.org/drawingml/2006/wordprocessingDrawing" xmlns:w10="urn:schemas-microsoft-com:office:word" xmlns:w="http://schemas.openxmlformats.org/wordprocessingml/2006/main" xmlns:w14="http://schemas.microsoft.com/office/word/2010/wordml" xmlns:w15="http://schemas.microsoft.com/office/word/2012/wordml" xmlns:wpg="http://schemas.microsoft.com/office/word/2010/wordprocessingGroup" xmlns:wpi="http://schemas.microsoft.com/office/word/2010/wordprocessingInk" xmlns:wne="http://schemas.microsoft.com/office/word/2006/wordml" xmlns:wps="http://schemas.microsoft.com/office/word/2010/wordprocessingShape" mc:Ignorable="w14 w15 wp14">
   <w:abstractNum w:abstractNumId="0" w15:restartNumberingAfterBreak="0">
     <w:nsid w:val="0557036F"/>
     <w:multiLevelType w:val="hybridMultilevel"/>
@@ -10523,7 +10340,7 @@
 </file>
 
 <file path=word/styles.xml><?xml version="1.0" encoding="utf-8"?>
-<w:styles xmlns:mc="http://schemas.openxmlformats.org/markup-compatibility/2006" xmlns:r="http://schemas.openxmlformats.org/officeDocument/2006/relationships" xmlns:w="http://schemas.openxmlformats.org/wordprocessingml/2006/main" xmlns:w14="http://schemas.microsoft.com/office/word/2010/wordml" xmlns:w15="http://schemas.microsoft.com/office/word/2012/wordml" xmlns:w16se="http://schemas.microsoft.com/office/word/2015/wordml/symex" mc:Ignorable="w14 w15 w16se">
+<w:styles xmlns:mc="http://schemas.openxmlformats.org/markup-compatibility/2006" xmlns:r="http://schemas.openxmlformats.org/officeDocument/2006/relationships" xmlns:w="http://schemas.openxmlformats.org/wordprocessingml/2006/main" xmlns:w14="http://schemas.microsoft.com/office/word/2010/wordml" xmlns:w15="http://schemas.microsoft.com/office/word/2012/wordml" mc:Ignorable="w14 w15">
   <w:docDefaults>
     <w:rPrDefault>
       <w:rPr>
@@ -11631,7 +11448,7 @@
 </file>
 
 <file path=customXml/itemProps1.xml><?xml version="1.0" encoding="utf-8"?>
-<ds:datastoreItem xmlns:ds="http://schemas.openxmlformats.org/officeDocument/2006/customXml" ds:itemID="{BC536708-00E2-4C90-8351-4B704D1A40CF}">
+<ds:datastoreItem xmlns:ds="http://schemas.openxmlformats.org/officeDocument/2006/customXml" ds:itemID="{C0B8538A-8C4A-4918-8B50-85710EEBB6CE}">
   <ds:schemaRefs>
     <ds:schemaRef ds:uri="http://schemas.openxmlformats.org/officeDocument/2006/bibliography"/>
   </ds:schemaRefs>

</xml_diff>

<commit_message>
updated Loyola Education and Job history; removed forthcomig info and random parenthesis
</commit_message>
<xml_diff>
--- a/RebeccaParker_Resume.docx
+++ b/RebeccaParker_Resume.docx
@@ -1,6 +1,6 @@
 
 <file path=word/document.xml><?xml version="1.0" encoding="utf-8"?>
-<w:document xmlns:wpc="http://schemas.microsoft.com/office/word/2010/wordprocessingCanvas" xmlns:mc="http://schemas.openxmlformats.org/markup-compatibility/2006" xmlns:o="urn:schemas-microsoft-com:office:office" xmlns:r="http://schemas.openxmlformats.org/officeDocument/2006/relationships" xmlns:m="http://schemas.openxmlformats.org/officeDocument/2006/math" xmlns:v="urn:schemas-microsoft-com:vml" xmlns:wp14="http://schemas.microsoft.com/office/word/2010/wordprocessingDrawing" xmlns:wp="http://schemas.openxmlformats.org/drawingml/2006/wordprocessingDrawing" xmlns:w10="urn:schemas-microsoft-com:office:word" xmlns:w="http://schemas.openxmlformats.org/wordprocessingml/2006/main" xmlns:w14="http://schemas.microsoft.com/office/word/2010/wordml" xmlns:w15="http://schemas.microsoft.com/office/word/2012/wordml" xmlns:wpg="http://schemas.microsoft.com/office/word/2010/wordprocessingGroup" xmlns:wpi="http://schemas.microsoft.com/office/word/2010/wordprocessingInk" xmlns:wne="http://schemas.microsoft.com/office/word/2006/wordml" xmlns:wps="http://schemas.microsoft.com/office/word/2010/wordprocessingShape" mc:Ignorable="w14 w15 wp14">
+<w:document xmlns:wpc="http://schemas.microsoft.com/office/word/2010/wordprocessingCanvas" xmlns:cx="http://schemas.microsoft.com/office/drawing/2014/chartex" xmlns:mc="http://schemas.openxmlformats.org/markup-compatibility/2006" xmlns:o="urn:schemas-microsoft-com:office:office" xmlns:r="http://schemas.openxmlformats.org/officeDocument/2006/relationships" xmlns:m="http://schemas.openxmlformats.org/officeDocument/2006/math" xmlns:v="urn:schemas-microsoft-com:vml" xmlns:wp14="http://schemas.microsoft.com/office/word/2010/wordprocessingDrawing" xmlns:wp="http://schemas.openxmlformats.org/drawingml/2006/wordprocessingDrawing" xmlns:w10="urn:schemas-microsoft-com:office:word" xmlns:w="http://schemas.openxmlformats.org/wordprocessingml/2006/main" xmlns:w14="http://schemas.microsoft.com/office/word/2010/wordml" xmlns:w15="http://schemas.microsoft.com/office/word/2012/wordml" xmlns:w16se="http://schemas.microsoft.com/office/word/2015/wordml/symex" xmlns:wpg="http://schemas.microsoft.com/office/word/2010/wordprocessingGroup" xmlns:wpi="http://schemas.microsoft.com/office/word/2010/wordprocessingInk" xmlns:wne="http://schemas.microsoft.com/office/word/2006/wordml" xmlns:wps="http://schemas.microsoft.com/office/word/2010/wordprocessingShape" mc:Ignorable="w14 w15 w16se wp14">
   <w:body>
     <w:p>
       <w:pPr>
@@ -230,6 +230,7 @@
                               </w:rPr>
                               <w:t xml:space="preserve">, GitHub, </w:t>
                             </w:r>
+                            <w:proofErr w:type="spellStart"/>
                             <w:r>
                               <w:rPr>
                                 <w:rFonts w:asciiTheme="minorHAnsi" w:hAnsiTheme="minorHAnsi"/>
@@ -245,6 +246,15 @@
                                 <w:szCs w:val="16"/>
                               </w:rPr>
                               <w:t>ab</w:t>
+                            </w:r>
+                            <w:proofErr w:type="spellEnd"/>
+                            <w:r>
+                              <w:rPr>
+                                <w:rFonts w:asciiTheme="minorHAnsi" w:hAnsiTheme="minorHAnsi"/>
+                                <w:sz w:val="16"/>
+                                <w:szCs w:val="16"/>
+                              </w:rPr>
+                              <w:t>)</w:t>
                             </w:r>
                           </w:p>
                           <w:p>
@@ -1763,7 +1773,23 @@
                                 <w:rFonts w:asciiTheme="minorHAnsi" w:hAnsiTheme="minorHAnsi"/>
                                 <w:sz w:val="16"/>
                               </w:rPr>
-                              <w:t xml:space="preserve"> co-authored with Dr. Pamela Caughie and Emily </w:t>
+                              <w:t xml:space="preserve"> co-authored with Dr. Pamela </w:t>
+                            </w:r>
+                            <w:proofErr w:type="spellStart"/>
+                            <w:r>
+                              <w:rPr>
+                                <w:rFonts w:asciiTheme="minorHAnsi" w:hAnsiTheme="minorHAnsi"/>
+                                <w:sz w:val="16"/>
+                              </w:rPr>
+                              <w:t>Caughie</w:t>
+                            </w:r>
+                            <w:proofErr w:type="spellEnd"/>
+                            <w:r>
+                              <w:rPr>
+                                <w:rFonts w:asciiTheme="minorHAnsi" w:hAnsiTheme="minorHAnsi"/>
+                                <w:sz w:val="16"/>
+                              </w:rPr>
+                              <w:t xml:space="preserve"> and Emily </w:t>
                             </w:r>
                             <w:proofErr w:type="spellStart"/>
                             <w:r>
@@ -2135,6 +2161,7 @@
                         </w:rPr>
                         <w:t xml:space="preserve">, GitHub, </w:t>
                       </w:r>
+                      <w:proofErr w:type="spellStart"/>
                       <w:r>
                         <w:rPr>
                           <w:rFonts w:asciiTheme="minorHAnsi" w:hAnsiTheme="minorHAnsi"/>
@@ -2150,6 +2177,15 @@
                           <w:szCs w:val="16"/>
                         </w:rPr>
                         <w:t>ab</w:t>
+                      </w:r>
+                      <w:proofErr w:type="spellEnd"/>
+                      <w:r>
+                        <w:rPr>
+                          <w:rFonts w:asciiTheme="minorHAnsi" w:hAnsiTheme="minorHAnsi"/>
+                          <w:sz w:val="16"/>
+                          <w:szCs w:val="16"/>
+                        </w:rPr>
+                        <w:t>)</w:t>
                       </w:r>
                     </w:p>
                     <w:p>
@@ -3668,7 +3704,23 @@
                           <w:rFonts w:asciiTheme="minorHAnsi" w:hAnsiTheme="minorHAnsi"/>
                           <w:sz w:val="16"/>
                         </w:rPr>
-                        <w:t xml:space="preserve"> co-authored with Dr. Pamela Caughie and Emily </w:t>
+                        <w:t xml:space="preserve"> co-authored with Dr. Pamela </w:t>
+                      </w:r>
+                      <w:proofErr w:type="spellStart"/>
+                      <w:r>
+                        <w:rPr>
+                          <w:rFonts w:asciiTheme="minorHAnsi" w:hAnsiTheme="minorHAnsi"/>
+                          <w:sz w:val="16"/>
+                        </w:rPr>
+                        <w:t>Caughie</w:t>
+                      </w:r>
+                      <w:proofErr w:type="spellEnd"/>
+                      <w:r>
+                        <w:rPr>
+                          <w:rFonts w:asciiTheme="minorHAnsi" w:hAnsiTheme="minorHAnsi"/>
+                          <w:sz w:val="16"/>
+                        </w:rPr>
+                        <w:t xml:space="preserve"> and Emily </w:t>
                       </w:r>
                       <w:proofErr w:type="spellStart"/>
                       <w:r>
@@ -3889,6 +3941,8 @@
         </w:rPr>
         <w:tab/>
       </w:r>
+      <w:bookmarkStart w:id="0" w:name="_GoBack"/>
+      <w:bookmarkEnd w:id="0"/>
     </w:p>
     <w:p>
       <w:pPr>
@@ -3908,7 +3962,7 @@
           <w:sz w:val="14"/>
           <w:szCs w:val="18"/>
         </w:rPr>
-        <w:t>Present</w:t>
+        <w:t>May 2019</w:t>
       </w:r>
       <w:r>
         <w:rPr>
@@ -4601,7 +4655,7 @@
           <w:sz w:val="14"/>
           <w:szCs w:val="18"/>
         </w:rPr>
-        <w:t>April</w:t>
+        <w:t>Jan. 2018</w:t>
       </w:r>
       <w:r>
         <w:rPr>
@@ -4611,7 +4665,7 @@
           <w:sz w:val="14"/>
           <w:szCs w:val="18"/>
         </w:rPr>
-        <w:t xml:space="preserve"> 201</w:t>
+        <w:t xml:space="preserve"> – </w:t>
       </w:r>
       <w:r>
         <w:rPr>
@@ -4621,8 +4675,311 @@
           <w:sz w:val="14"/>
           <w:szCs w:val="18"/>
         </w:rPr>
-        <w:t>8</w:t>
-      </w:r>
+        <w:t>Present</w:t>
+      </w:r>
+      <w:r>
+        <w:rPr>
+          <w:sz w:val="16"/>
+        </w:rPr>
+        <w:tab/>
+      </w:r>
+      <w:r>
+        <w:rPr>
+          <w:rFonts w:asciiTheme="majorHAnsi" w:hAnsiTheme="majorHAnsi"/>
+          <w:b/>
+          <w:i/>
+          <w:szCs w:val="24"/>
+        </w:rPr>
+        <w:t>Lili Elbe Digital Archive</w:t>
+      </w:r>
+      <w:r>
+        <w:rPr>
+          <w:rFonts w:asciiTheme="majorHAnsi" w:hAnsiTheme="majorHAnsi"/>
+          <w:b/>
+          <w:szCs w:val="24"/>
+        </w:rPr>
+        <w:t xml:space="preserve"> Digital Editor</w:t>
+      </w:r>
+      <w:r>
+        <w:rPr>
+          <w:rStyle w:val="Heading2Char"/>
+          <w:rFonts w:asciiTheme="minorHAnsi" w:hAnsiTheme="minorHAnsi"/>
+          <w:sz w:val="16"/>
+          <w:lang w:val="en-US"/>
+        </w:rPr>
+        <w:t xml:space="preserve"> </w:t>
+      </w:r>
+    </w:p>
+    <w:p>
+      <w:pPr>
+        <w:spacing w:line="240" w:lineRule="auto"/>
+        <w:ind w:left="2160"/>
+        <w:rPr>
+          <w:rStyle w:val="Heading2Char"/>
+          <w:rFonts w:asciiTheme="minorHAnsi" w:hAnsiTheme="minorHAnsi"/>
+          <w:color w:val="000000" w:themeColor="text1"/>
+          <w:sz w:val="16"/>
+          <w:szCs w:val="16"/>
+          <w:lang w:val="en-US"/>
+        </w:rPr>
+      </w:pPr>
+      <w:r>
+        <w:rPr>
+          <w:rStyle w:val="Heading2Char"/>
+          <w:rFonts w:asciiTheme="minorHAnsi" w:hAnsiTheme="minorHAnsi"/>
+          <w:sz w:val="16"/>
+          <w:lang w:val="en-US"/>
+        </w:rPr>
+        <w:tab/>
+      </w:r>
+      <w:r>
+        <w:rPr>
+          <w:rStyle w:val="Heading2Char"/>
+          <w:rFonts w:asciiTheme="minorHAnsi" w:hAnsiTheme="minorHAnsi"/>
+          <w:color w:val="000000" w:themeColor="text1"/>
+          <w:sz w:val="16"/>
+          <w:szCs w:val="16"/>
+          <w:lang w:val="en-US"/>
+        </w:rPr>
+        <w:t xml:space="preserve">Dr. Pamela Caughie - </w:t>
+      </w:r>
+      <w:hyperlink r:id="rId19" w:history="1">
+        <w:r>
+          <w:rPr>
+            <w:rStyle w:val="Hyperlink"/>
+            <w:rFonts w:asciiTheme="minorHAnsi" w:hAnsiTheme="minorHAnsi"/>
+            <w:snapToGrid/>
+            <w:color w:val="000000" w:themeColor="text1"/>
+            <w:sz w:val="16"/>
+            <w:szCs w:val="16"/>
+          </w:rPr>
+          <w:t>pcaughi@luc.edu</w:t>
+        </w:r>
+      </w:hyperlink>
+    </w:p>
+    <w:p>
+      <w:pPr>
+        <w:spacing w:line="240" w:lineRule="auto"/>
+        <w:ind w:left="2160"/>
+        <w:rPr>
+          <w:rStyle w:val="Heading2Char"/>
+          <w:rFonts w:asciiTheme="minorHAnsi" w:hAnsiTheme="minorHAnsi"/>
+          <w:color w:val="000000" w:themeColor="text1"/>
+          <w:sz w:val="16"/>
+          <w:szCs w:val="16"/>
+          <w:lang w:val="en-US"/>
+        </w:rPr>
+      </w:pPr>
+      <w:r>
+        <w:rPr>
+          <w:rStyle w:val="Heading2Char"/>
+          <w:rFonts w:asciiTheme="minorHAnsi" w:hAnsiTheme="minorHAnsi"/>
+          <w:color w:val="000000" w:themeColor="text1"/>
+          <w:sz w:val="16"/>
+          <w:szCs w:val="16"/>
+          <w:lang w:val="en-US"/>
+        </w:rPr>
+        <w:tab/>
+      </w:r>
+      <w:hyperlink r:id="rId20" w:history="1">
+        <w:r>
+          <w:rPr>
+            <w:rStyle w:val="Hyperlink"/>
+            <w:rFonts w:asciiTheme="minorHAnsi" w:hAnsiTheme="minorHAnsi"/>
+            <w:snapToGrid/>
+            <w:color w:val="000000" w:themeColor="text1"/>
+            <w:sz w:val="16"/>
+            <w:szCs w:val="16"/>
+          </w:rPr>
+          <w:t>Center for Textual Studies and Digital Humanities</w:t>
+        </w:r>
+      </w:hyperlink>
+    </w:p>
+    <w:p>
+      <w:pPr>
+        <w:spacing w:line="240" w:lineRule="auto"/>
+        <w:ind w:left="2160"/>
+        <w:rPr>
+          <w:rStyle w:val="Heading2Char"/>
+          <w:rFonts w:asciiTheme="minorHAnsi" w:hAnsiTheme="minorHAnsi"/>
+          <w:sz w:val="16"/>
+          <w:szCs w:val="16"/>
+          <w:lang w:val="en-US"/>
+        </w:rPr>
+      </w:pPr>
+      <w:r>
+        <w:rPr>
+          <w:rStyle w:val="Heading2Char"/>
+          <w:rFonts w:asciiTheme="minorHAnsi" w:hAnsiTheme="minorHAnsi"/>
+          <w:sz w:val="16"/>
+          <w:szCs w:val="16"/>
+          <w:lang w:val="en-US"/>
+        </w:rPr>
+        <w:tab/>
+        <w:t xml:space="preserve">Loyola University Chicago </w:t>
+      </w:r>
+    </w:p>
+    <w:p>
+      <w:pPr>
+        <w:pStyle w:val="ListParagraph"/>
+        <w:numPr>
+          <w:ilvl w:val="0"/>
+          <w:numId w:val="29"/>
+        </w:numPr>
+        <w:spacing w:line="240" w:lineRule="auto"/>
+        <w:rPr>
+          <w:rStyle w:val="Hyperlink"/>
+          <w:rFonts w:asciiTheme="minorHAnsi" w:hAnsiTheme="minorHAnsi"/>
+          <w:i/>
+          <w:snapToGrid/>
+          <w:color w:val="000000" w:themeColor="text1"/>
+          <w:sz w:val="14"/>
+          <w:szCs w:val="14"/>
+          <w:u w:val="none"/>
+        </w:rPr>
+      </w:pPr>
+      <w:r>
+        <w:rPr>
+          <w:rStyle w:val="Heading2Char"/>
+          <w:rFonts w:asciiTheme="minorHAnsi" w:hAnsiTheme="minorHAnsi"/>
+          <w:snapToGrid w:val="0"/>
+          <w:sz w:val="16"/>
+          <w:szCs w:val="16"/>
+          <w:lang w:val="en-US"/>
+        </w:rPr>
+        <w:t>developing</w:t>
+      </w:r>
+      <w:r>
+        <w:rPr>
+          <w:rStyle w:val="Heading2Char"/>
+          <w:rFonts w:asciiTheme="minorHAnsi" w:hAnsiTheme="minorHAnsi"/>
+          <w:snapToGrid w:val="0"/>
+          <w:sz w:val="16"/>
+          <w:szCs w:val="16"/>
+          <w:lang w:val="en-US"/>
+        </w:rPr>
+        <w:t xml:space="preserve"> encoding guidelines and XSLT</w:t>
+      </w:r>
+      <w:r>
+        <w:rPr>
+          <w:rStyle w:val="Heading2Char"/>
+          <w:rFonts w:asciiTheme="minorHAnsi" w:hAnsiTheme="minorHAnsi"/>
+          <w:snapToGrid w:val="0"/>
+          <w:sz w:val="16"/>
+          <w:szCs w:val="16"/>
+          <w:lang w:val="en-US"/>
+        </w:rPr>
+        <w:t>s</w:t>
+      </w:r>
+      <w:r>
+        <w:rPr>
+          <w:rStyle w:val="Heading2Char"/>
+          <w:rFonts w:asciiTheme="minorHAnsi" w:hAnsiTheme="minorHAnsi"/>
+          <w:snapToGrid w:val="0"/>
+          <w:sz w:val="16"/>
+          <w:szCs w:val="16"/>
+          <w:lang w:val="en-US"/>
+        </w:rPr>
+        <w:t xml:space="preserve"> for transforming project XML to dynamic HTML </w:t>
+      </w:r>
+      <w:r>
+        <w:rPr>
+          <w:rStyle w:val="Heading2Char"/>
+          <w:rFonts w:asciiTheme="minorHAnsi" w:hAnsiTheme="minorHAnsi"/>
+          <w:b/>
+          <w:color w:val="B13F9A" w:themeColor="text2"/>
+          <w:sz w:val="16"/>
+          <w:szCs w:val="16"/>
+          <w:lang w:val="en-US"/>
+        </w:rPr>
+        <w:t xml:space="preserve">| </w:t>
+      </w:r>
+      <w:r>
+        <w:rPr>
+          <w:rStyle w:val="Heading2Char"/>
+          <w:rFonts w:asciiTheme="minorHAnsi" w:hAnsiTheme="minorHAnsi"/>
+          <w:snapToGrid w:val="0"/>
+          <w:sz w:val="16"/>
+          <w:szCs w:val="16"/>
+          <w:lang w:val="en-US"/>
+        </w:rPr>
+        <w:t>training project team members and students in encoding,</w:t>
+      </w:r>
+      <w:r>
+        <w:rPr>
+          <w:rStyle w:val="Heading2Char"/>
+          <w:rFonts w:asciiTheme="minorHAnsi" w:hAnsiTheme="minorHAnsi"/>
+          <w:snapToGrid w:val="0"/>
+          <w:sz w:val="16"/>
+          <w:szCs w:val="16"/>
+          <w:lang w:val="en-US"/>
+        </w:rPr>
+        <w:t xml:space="preserve"> Git</w:t>
+      </w:r>
+      <w:r>
+        <w:rPr>
+          <w:rStyle w:val="Heading2Char"/>
+          <w:rFonts w:asciiTheme="minorHAnsi" w:hAnsiTheme="minorHAnsi"/>
+          <w:snapToGrid w:val="0"/>
+          <w:sz w:val="16"/>
+          <w:szCs w:val="16"/>
+          <w:lang w:val="en-US"/>
+        </w:rPr>
+        <w:t xml:space="preserve"> version control, and HTML proofing</w:t>
+      </w:r>
+      <w:r>
+        <w:rPr>
+          <w:rStyle w:val="Heading2Char"/>
+          <w:rFonts w:asciiTheme="minorHAnsi" w:hAnsiTheme="minorHAnsi"/>
+          <w:snapToGrid w:val="0"/>
+          <w:sz w:val="16"/>
+          <w:szCs w:val="16"/>
+          <w:lang w:val="en-US"/>
+        </w:rPr>
+        <w:t xml:space="preserve"> - </w:t>
+      </w:r>
+      <w:hyperlink r:id="rId21" w:history="1">
+        <w:r>
+          <w:rPr>
+            <w:rStyle w:val="Hyperlink"/>
+            <w:rFonts w:asciiTheme="minorHAnsi" w:hAnsiTheme="minorHAnsi"/>
+            <w:i/>
+            <w:snapToGrid/>
+            <w:color w:val="000000" w:themeColor="text1"/>
+            <w:sz w:val="16"/>
+            <w:szCs w:val="16"/>
+          </w:rPr>
+          <w:t>http://lilielbe.org</w:t>
+        </w:r>
+      </w:hyperlink>
+    </w:p>
+    <w:p>
+      <w:pPr>
+        <w:spacing w:line="240" w:lineRule="auto"/>
+        <w:rPr>
+          <w:rStyle w:val="Hyperlink"/>
+          <w:rFonts w:asciiTheme="minorHAnsi" w:hAnsiTheme="minorHAnsi"/>
+          <w:i/>
+          <w:snapToGrid/>
+          <w:color w:val="000000" w:themeColor="text1"/>
+          <w:sz w:val="14"/>
+          <w:szCs w:val="14"/>
+          <w:u w:val="none"/>
+        </w:rPr>
+      </w:pPr>
+    </w:p>
+    <w:p>
+      <w:pPr>
+        <w:spacing w:line="240" w:lineRule="auto"/>
+        <w:rPr>
+          <w:rStyle w:val="Heading2Char"/>
+          <w:rFonts w:asciiTheme="majorHAnsi" w:hAnsiTheme="majorHAnsi"/>
+          <w:b/>
+          <w:snapToGrid w:val="0"/>
+          <w:sz w:val="14"/>
+          <w:lang w:val="en-US"/>
+        </w:rPr>
+      </w:pPr>
       <w:r>
         <w:rPr>
           <w:rStyle w:val="Years"/>
@@ -4631,7 +4988,7 @@
           <w:sz w:val="14"/>
           <w:szCs w:val="18"/>
         </w:rPr>
-        <w:t xml:space="preserve"> – </w:t>
+        <w:t>April</w:t>
       </w:r>
       <w:r>
         <w:rPr>
@@ -4641,7 +4998,37 @@
           <w:sz w:val="14"/>
           <w:szCs w:val="18"/>
         </w:rPr>
-        <w:t>Present</w:t>
+        <w:t xml:space="preserve"> 201</w:t>
+      </w:r>
+      <w:r>
+        <w:rPr>
+          <w:rStyle w:val="Years"/>
+          <w:rFonts w:asciiTheme="minorHAnsi" w:hAnsiTheme="minorHAnsi"/>
+          <w:b/>
+          <w:sz w:val="14"/>
+          <w:szCs w:val="18"/>
+        </w:rPr>
+        <w:t>8</w:t>
+      </w:r>
+      <w:r>
+        <w:rPr>
+          <w:rStyle w:val="Years"/>
+          <w:rFonts w:asciiTheme="minorHAnsi" w:hAnsiTheme="minorHAnsi"/>
+          <w:b/>
+          <w:sz w:val="14"/>
+          <w:szCs w:val="18"/>
+        </w:rPr>
+        <w:t xml:space="preserve"> – </w:t>
+      </w:r>
+      <w:r>
+        <w:rPr>
+          <w:rStyle w:val="Years"/>
+          <w:rFonts w:asciiTheme="minorHAnsi" w:hAnsiTheme="minorHAnsi"/>
+          <w:b/>
+          <w:sz w:val="14"/>
+          <w:szCs w:val="18"/>
+        </w:rPr>
+        <w:t>Aug. 2019</w:t>
       </w:r>
       <w:r>
         <w:rPr>
@@ -4698,7 +5085,7 @@
         </w:rPr>
         <w:t xml:space="preserve">Margaret Heller - </w:t>
       </w:r>
-      <w:hyperlink r:id="rId19" w:history="1">
+      <w:hyperlink r:id="rId22" w:history="1">
         <w:r>
           <w:rPr>
             <w:rStyle w:val="Hyperlink"/>
@@ -4733,15 +5120,6 @@
           <w:lang w:val="en-US"/>
         </w:rPr>
         <w:tab/>
-      </w:r>
-      <w:r>
-        <w:rPr>
-          <w:rStyle w:val="Heading2Char"/>
-          <w:rFonts w:asciiTheme="minorHAnsi" w:hAnsiTheme="minorHAnsi"/>
-          <w:sz w:val="16"/>
-          <w:szCs w:val="16"/>
-          <w:lang w:val="en-US"/>
-        </w:rPr>
         <w:t>Loyola University Chicago Libraries</w:t>
       </w:r>
     </w:p>
@@ -4795,8 +5173,9 @@
           <w:szCs w:val="16"/>
           <w:lang w:val="en-US"/>
         </w:rPr>
-        <w:t xml:space="preserve"> digital preservation program (Preservica) and</w:t>
-      </w:r>
+        <w:t xml:space="preserve"> digital preservation program (</w:t>
+      </w:r>
+      <w:proofErr w:type="spellStart"/>
       <w:r>
         <w:rPr>
           <w:rStyle w:val="Heading2Char"/>
@@ -4806,6 +5185,29 @@
           <w:szCs w:val="16"/>
           <w:lang w:val="en-US"/>
         </w:rPr>
+        <w:t>Preservica</w:t>
+      </w:r>
+      <w:proofErr w:type="spellEnd"/>
+      <w:r>
+        <w:rPr>
+          <w:rStyle w:val="Heading2Char"/>
+          <w:rFonts w:asciiTheme="minorHAnsi" w:hAnsiTheme="minorHAnsi"/>
+          <w:snapToGrid w:val="0"/>
+          <w:sz w:val="16"/>
+          <w:szCs w:val="16"/>
+          <w:lang w:val="en-US"/>
+        </w:rPr>
+        <w:t>) and</w:t>
+      </w:r>
+      <w:r>
+        <w:rPr>
+          <w:rStyle w:val="Heading2Char"/>
+          <w:rFonts w:asciiTheme="minorHAnsi" w:hAnsiTheme="minorHAnsi"/>
+          <w:snapToGrid w:val="0"/>
+          <w:sz w:val="16"/>
+          <w:szCs w:val="16"/>
+          <w:lang w:val="en-US"/>
+        </w:rPr>
         <w:t xml:space="preserve"> migrating collections from the </w:t>
       </w:r>
       <w:r>
@@ -4817,8 +5219,9 @@
           <w:szCs w:val="16"/>
           <w:lang w:val="en-US"/>
         </w:rPr>
-        <w:t>previous preservation program (ContentDM)</w:t>
-      </w:r>
+        <w:t>previous preservation program (</w:t>
+      </w:r>
+      <w:proofErr w:type="spellStart"/>
       <w:r>
         <w:rPr>
           <w:rStyle w:val="Heading2Char"/>
@@ -4828,7 +5231,19 @@
           <w:szCs w:val="16"/>
           <w:lang w:val="en-US"/>
         </w:rPr>
-        <w:t xml:space="preserve"> </w:t>
+        <w:t>ContentDM</w:t>
+      </w:r>
+      <w:proofErr w:type="spellEnd"/>
+      <w:r>
+        <w:rPr>
+          <w:rStyle w:val="Heading2Char"/>
+          <w:rFonts w:asciiTheme="minorHAnsi" w:hAnsiTheme="minorHAnsi"/>
+          <w:snapToGrid w:val="0"/>
+          <w:sz w:val="16"/>
+          <w:szCs w:val="16"/>
+          <w:lang w:val="en-US"/>
+        </w:rPr>
+        <w:t xml:space="preserve">) </w:t>
       </w:r>
       <w:r>
         <w:rPr>
@@ -4852,18 +5267,7 @@
           <w:szCs w:val="16"/>
           <w:lang w:val="en-US"/>
         </w:rPr>
-        <w:t xml:space="preserve"> </w:t>
-      </w:r>
-      <w:r>
-        <w:rPr>
-          <w:rStyle w:val="Heading2Char"/>
-          <w:rFonts w:asciiTheme="minorHAnsi" w:hAnsiTheme="minorHAnsi"/>
-          <w:snapToGrid w:val="0"/>
-          <w:sz w:val="16"/>
-          <w:szCs w:val="16"/>
-          <w:lang w:val="en-US"/>
-        </w:rPr>
-        <w:t>preparing file batches for ing</w:t>
+        <w:t xml:space="preserve"> preparing file batches for ing</w:t>
       </w:r>
       <w:r>
         <w:rPr>
@@ -4909,207 +5313,6 @@
         <w:spacing w:line="240" w:lineRule="auto"/>
         <w:ind w:left="2428"/>
         <w:rPr>
-          <w:rStyle w:val="Years"/>
-          <w:rFonts w:asciiTheme="minorHAnsi" w:hAnsiTheme="minorHAnsi"/>
-          <w:b/>
-          <w:sz w:val="16"/>
-          <w:szCs w:val="16"/>
-        </w:rPr>
-      </w:pPr>
-    </w:p>
-    <w:p>
-      <w:pPr>
-        <w:spacing w:line="240" w:lineRule="auto"/>
-        <w:rPr>
-          <w:rStyle w:val="Heading2Char"/>
-          <w:rFonts w:asciiTheme="majorHAnsi" w:hAnsiTheme="majorHAnsi"/>
-          <w:b/>
-          <w:snapToGrid w:val="0"/>
-          <w:sz w:val="14"/>
-          <w:lang w:val="en-US"/>
-        </w:rPr>
-      </w:pPr>
-      <w:r>
-        <w:rPr>
-          <w:rStyle w:val="Years"/>
-          <w:rFonts w:asciiTheme="minorHAnsi" w:hAnsiTheme="minorHAnsi"/>
-          <w:b/>
-          <w:sz w:val="14"/>
-          <w:szCs w:val="18"/>
-        </w:rPr>
-        <w:t>Jan. 2018</w:t>
-      </w:r>
-      <w:r>
-        <w:rPr>
-          <w:rStyle w:val="Years"/>
-          <w:rFonts w:asciiTheme="minorHAnsi" w:hAnsiTheme="minorHAnsi"/>
-          <w:b/>
-          <w:sz w:val="14"/>
-          <w:szCs w:val="18"/>
-        </w:rPr>
-        <w:t xml:space="preserve"> – </w:t>
-      </w:r>
-      <w:r>
-        <w:rPr>
-          <w:rStyle w:val="Years"/>
-          <w:rFonts w:asciiTheme="minorHAnsi" w:hAnsiTheme="minorHAnsi"/>
-          <w:b/>
-          <w:sz w:val="14"/>
-          <w:szCs w:val="18"/>
-        </w:rPr>
-        <w:t>Present</w:t>
-      </w:r>
-      <w:r>
-        <w:rPr>
-          <w:sz w:val="16"/>
-        </w:rPr>
-        <w:tab/>
-      </w:r>
-      <w:r>
-        <w:rPr>
-          <w:rFonts w:asciiTheme="majorHAnsi" w:hAnsiTheme="majorHAnsi"/>
-          <w:b/>
-          <w:i/>
-          <w:szCs w:val="24"/>
-        </w:rPr>
-        <w:t>Lili Elbe Digital Archive</w:t>
-      </w:r>
-      <w:r>
-        <w:rPr>
-          <w:rFonts w:asciiTheme="majorHAnsi" w:hAnsiTheme="majorHAnsi"/>
-          <w:b/>
-          <w:szCs w:val="24"/>
-        </w:rPr>
-        <w:t xml:space="preserve"> Digital Editor</w:t>
-      </w:r>
-      <w:r>
-        <w:rPr>
-          <w:rStyle w:val="Heading2Char"/>
-          <w:rFonts w:asciiTheme="minorHAnsi" w:hAnsiTheme="minorHAnsi"/>
-          <w:sz w:val="16"/>
-          <w:lang w:val="en-US"/>
-        </w:rPr>
-        <w:t xml:space="preserve"> </w:t>
-      </w:r>
-    </w:p>
-    <w:p>
-      <w:pPr>
-        <w:spacing w:line="240" w:lineRule="auto"/>
-        <w:ind w:left="2160"/>
-        <w:rPr>
-          <w:rStyle w:val="Heading2Char"/>
-          <w:rFonts w:asciiTheme="minorHAnsi" w:hAnsiTheme="minorHAnsi"/>
-          <w:color w:val="000000" w:themeColor="text1"/>
-          <w:sz w:val="16"/>
-          <w:szCs w:val="16"/>
-          <w:lang w:val="en-US"/>
-        </w:rPr>
-      </w:pPr>
-      <w:r>
-        <w:rPr>
-          <w:rStyle w:val="Heading2Char"/>
-          <w:rFonts w:asciiTheme="minorHAnsi" w:hAnsiTheme="minorHAnsi"/>
-          <w:sz w:val="16"/>
-          <w:lang w:val="en-US"/>
-        </w:rPr>
-        <w:tab/>
-      </w:r>
-      <w:r>
-        <w:rPr>
-          <w:rStyle w:val="Heading2Char"/>
-          <w:rFonts w:asciiTheme="minorHAnsi" w:hAnsiTheme="minorHAnsi"/>
-          <w:color w:val="000000" w:themeColor="text1"/>
-          <w:sz w:val="16"/>
-          <w:szCs w:val="16"/>
-          <w:lang w:val="en-US"/>
-        </w:rPr>
-        <w:t xml:space="preserve">Dr. Pamela Caughie - </w:t>
-      </w:r>
-      <w:hyperlink r:id="rId20" w:history="1">
-        <w:r>
-          <w:rPr>
-            <w:rStyle w:val="Hyperlink"/>
-            <w:rFonts w:asciiTheme="minorHAnsi" w:hAnsiTheme="minorHAnsi"/>
-            <w:snapToGrid/>
-            <w:color w:val="000000" w:themeColor="text1"/>
-            <w:sz w:val="16"/>
-            <w:szCs w:val="16"/>
-          </w:rPr>
-          <w:t>pcaughi@luc.edu</w:t>
-        </w:r>
-      </w:hyperlink>
-    </w:p>
-    <w:p>
-      <w:pPr>
-        <w:spacing w:line="240" w:lineRule="auto"/>
-        <w:ind w:left="2160"/>
-        <w:rPr>
-          <w:rStyle w:val="Heading2Char"/>
-          <w:rFonts w:asciiTheme="minorHAnsi" w:hAnsiTheme="minorHAnsi"/>
-          <w:color w:val="000000" w:themeColor="text1"/>
-          <w:sz w:val="16"/>
-          <w:szCs w:val="16"/>
-          <w:lang w:val="en-US"/>
-        </w:rPr>
-      </w:pPr>
-      <w:r>
-        <w:rPr>
-          <w:rStyle w:val="Heading2Char"/>
-          <w:rFonts w:asciiTheme="minorHAnsi" w:hAnsiTheme="minorHAnsi"/>
-          <w:color w:val="000000" w:themeColor="text1"/>
-          <w:sz w:val="16"/>
-          <w:szCs w:val="16"/>
-          <w:lang w:val="en-US"/>
-        </w:rPr>
-        <w:tab/>
-      </w:r>
-      <w:hyperlink r:id="rId21" w:history="1">
-        <w:r>
-          <w:rPr>
-            <w:rStyle w:val="Hyperlink"/>
-            <w:rFonts w:asciiTheme="minorHAnsi" w:hAnsiTheme="minorHAnsi"/>
-            <w:snapToGrid/>
-            <w:color w:val="000000" w:themeColor="text1"/>
-            <w:sz w:val="16"/>
-            <w:szCs w:val="16"/>
-          </w:rPr>
-          <w:t>Center for Textual Studies and Digital Humanities</w:t>
-        </w:r>
-      </w:hyperlink>
-    </w:p>
-    <w:p>
-      <w:pPr>
-        <w:spacing w:line="240" w:lineRule="auto"/>
-        <w:ind w:left="2160"/>
-        <w:rPr>
-          <w:rStyle w:val="Heading2Char"/>
-          <w:rFonts w:asciiTheme="minorHAnsi" w:hAnsiTheme="minorHAnsi"/>
-          <w:sz w:val="16"/>
-          <w:szCs w:val="16"/>
-          <w:lang w:val="en-US"/>
-        </w:rPr>
-      </w:pPr>
-      <w:r>
-        <w:rPr>
-          <w:rStyle w:val="Heading2Char"/>
-          <w:rFonts w:asciiTheme="minorHAnsi" w:hAnsiTheme="minorHAnsi"/>
-          <w:sz w:val="16"/>
-          <w:szCs w:val="16"/>
-          <w:lang w:val="en-US"/>
-        </w:rPr>
-        <w:tab/>
-        <w:t xml:space="preserve">Loyola University Chicago </w:t>
-      </w:r>
-    </w:p>
-    <w:p>
-      <w:pPr>
-        <w:pStyle w:val="ListParagraph"/>
-        <w:numPr>
-          <w:ilvl w:val="0"/>
-          <w:numId w:val="29"/>
-        </w:numPr>
-        <w:spacing w:line="240" w:lineRule="auto"/>
-        <w:rPr>
           <w:rStyle w:val="Heading2Char"/>
           <w:rFonts w:asciiTheme="minorHAnsi" w:hAnsiTheme="minorHAnsi"/>
           <w:i/>
@@ -5119,215 +5322,6 @@
           <w:lang w:val="en-US"/>
         </w:rPr>
       </w:pPr>
-      <w:r>
-        <w:rPr>
-          <w:rStyle w:val="Heading2Char"/>
-          <w:rFonts w:asciiTheme="minorHAnsi" w:hAnsiTheme="minorHAnsi"/>
-          <w:snapToGrid w:val="0"/>
-          <w:sz w:val="16"/>
-          <w:szCs w:val="16"/>
-          <w:lang w:val="en-US"/>
-        </w:rPr>
-        <w:t>developing</w:t>
-      </w:r>
-      <w:r>
-        <w:rPr>
-          <w:rStyle w:val="Heading2Char"/>
-          <w:rFonts w:asciiTheme="minorHAnsi" w:hAnsiTheme="minorHAnsi"/>
-          <w:snapToGrid w:val="0"/>
-          <w:sz w:val="16"/>
-          <w:szCs w:val="16"/>
-          <w:lang w:val="en-US"/>
-        </w:rPr>
-        <w:t xml:space="preserve"> encoding guidelines and XSLT</w:t>
-      </w:r>
-      <w:r>
-        <w:rPr>
-          <w:rStyle w:val="Heading2Char"/>
-          <w:rFonts w:asciiTheme="minorHAnsi" w:hAnsiTheme="minorHAnsi"/>
-          <w:snapToGrid w:val="0"/>
-          <w:sz w:val="16"/>
-          <w:szCs w:val="16"/>
-          <w:lang w:val="en-US"/>
-        </w:rPr>
-        <w:t>s</w:t>
-      </w:r>
-      <w:r>
-        <w:rPr>
-          <w:rStyle w:val="Heading2Char"/>
-          <w:rFonts w:asciiTheme="minorHAnsi" w:hAnsiTheme="minorHAnsi"/>
-          <w:snapToGrid w:val="0"/>
-          <w:sz w:val="16"/>
-          <w:szCs w:val="16"/>
-          <w:lang w:val="en-US"/>
-        </w:rPr>
-        <w:t xml:space="preserve"> for transforming project XML to dynamic HTML </w:t>
-      </w:r>
-      <w:r>
-        <w:rPr>
-          <w:rStyle w:val="Heading2Char"/>
-          <w:rFonts w:asciiTheme="minorHAnsi" w:hAnsiTheme="minorHAnsi"/>
-          <w:b/>
-          <w:color w:val="B13F9A" w:themeColor="text2"/>
-          <w:sz w:val="16"/>
-          <w:szCs w:val="16"/>
-          <w:lang w:val="en-US"/>
-        </w:rPr>
-        <w:t xml:space="preserve">| </w:t>
-      </w:r>
-      <w:r>
-        <w:rPr>
-          <w:rStyle w:val="Heading2Char"/>
-          <w:rFonts w:asciiTheme="minorHAnsi" w:hAnsiTheme="minorHAnsi"/>
-          <w:snapToGrid w:val="0"/>
-          <w:sz w:val="16"/>
-          <w:szCs w:val="16"/>
-          <w:lang w:val="en-US"/>
-        </w:rPr>
-        <w:t>training project team members and students in encoding,</w:t>
-      </w:r>
-      <w:r>
-        <w:rPr>
-          <w:rStyle w:val="Heading2Char"/>
-          <w:rFonts w:asciiTheme="minorHAnsi" w:hAnsiTheme="minorHAnsi"/>
-          <w:snapToGrid w:val="0"/>
-          <w:sz w:val="16"/>
-          <w:szCs w:val="16"/>
-          <w:lang w:val="en-US"/>
-        </w:rPr>
-        <w:t xml:space="preserve"> Git</w:t>
-      </w:r>
-      <w:r>
-        <w:rPr>
-          <w:rStyle w:val="Heading2Char"/>
-          <w:rFonts w:asciiTheme="minorHAnsi" w:hAnsiTheme="minorHAnsi"/>
-          <w:snapToGrid w:val="0"/>
-          <w:sz w:val="16"/>
-          <w:szCs w:val="16"/>
-          <w:lang w:val="en-US"/>
-        </w:rPr>
-        <w:t xml:space="preserve"> version control, and HTML proofing</w:t>
-      </w:r>
-      <w:r>
-        <w:rPr>
-          <w:rStyle w:val="Heading2Char"/>
-          <w:rFonts w:asciiTheme="minorHAnsi" w:hAnsiTheme="minorHAnsi"/>
-          <w:snapToGrid w:val="0"/>
-          <w:sz w:val="16"/>
-          <w:szCs w:val="16"/>
-          <w:lang w:val="en-US"/>
-        </w:rPr>
-        <w:t xml:space="preserve"> - </w:t>
-      </w:r>
-      <w:hyperlink r:id="rId22" w:history="1">
-        <w:r>
-          <w:rPr>
-            <w:rStyle w:val="Hyperlink"/>
-            <w:rFonts w:asciiTheme="minorHAnsi" w:hAnsiTheme="minorHAnsi"/>
-            <w:i/>
-            <w:snapToGrid/>
-            <w:color w:val="000000" w:themeColor="text1"/>
-            <w:sz w:val="16"/>
-            <w:szCs w:val="16"/>
-          </w:rPr>
-          <w:t>http://lilielbe.org</w:t>
-        </w:r>
-      </w:hyperlink>
-      <w:r>
-        <w:rPr>
-          <w:rFonts w:asciiTheme="minorHAnsi" w:hAnsiTheme="minorHAnsi"/>
-          <w:i/>
-          <w:snapToGrid/>
-          <w:color w:val="000000" w:themeColor="text1"/>
-          <w:sz w:val="16"/>
-          <w:szCs w:val="16"/>
-        </w:rPr>
-        <w:t xml:space="preserve"> </w:t>
-      </w:r>
-      <w:r>
-        <w:rPr>
-          <w:rStyle w:val="Heading2Char"/>
-          <w:rFonts w:asciiTheme="minorHAnsi" w:hAnsiTheme="minorHAnsi"/>
-          <w:i/>
-          <w:color w:val="000000" w:themeColor="text1"/>
-          <w:sz w:val="16"/>
-          <w:szCs w:val="16"/>
-          <w:lang w:val="en-US"/>
-        </w:rPr>
-        <w:t xml:space="preserve"> </w:t>
-      </w:r>
-      <w:r>
-        <w:rPr>
-          <w:rStyle w:val="Heading2Char"/>
-          <w:rFonts w:asciiTheme="minorHAnsi" w:hAnsiTheme="minorHAnsi"/>
-          <w:i/>
-          <w:color w:val="000000" w:themeColor="text1"/>
-          <w:sz w:val="14"/>
-          <w:szCs w:val="14"/>
-          <w:lang w:val="en-US"/>
-        </w:rPr>
-        <w:t xml:space="preserve">(forthcoming - </w:t>
-      </w:r>
-      <w:r>
-        <w:rPr>
-          <w:rStyle w:val="Heading2Char"/>
-          <w:rFonts w:asciiTheme="minorHAnsi" w:hAnsiTheme="minorHAnsi"/>
-          <w:b/>
-          <w:i/>
-          <w:color w:val="B83D68" w:themeColor="accent1"/>
-          <w:sz w:val="14"/>
-          <w:szCs w:val="14"/>
-          <w:lang w:val="en-US"/>
-        </w:rPr>
-        <w:t>July</w:t>
-      </w:r>
-      <w:bookmarkStart w:id="0" w:name="_GoBack"/>
-      <w:bookmarkEnd w:id="0"/>
-      <w:r>
-        <w:rPr>
-          <w:rStyle w:val="Heading2Char"/>
-          <w:rFonts w:asciiTheme="minorHAnsi" w:hAnsiTheme="minorHAnsi"/>
-          <w:b/>
-          <w:i/>
-          <w:color w:val="B83D68" w:themeColor="accent1"/>
-          <w:sz w:val="14"/>
-          <w:szCs w:val="14"/>
-          <w:lang w:val="en-US"/>
-        </w:rPr>
-        <w:t xml:space="preserve"> 2019</w:t>
-      </w:r>
-      <w:r>
-        <w:rPr>
-          <w:rStyle w:val="Heading2Char"/>
-          <w:rFonts w:asciiTheme="minorHAnsi" w:hAnsiTheme="minorHAnsi"/>
-          <w:i/>
-          <w:color w:val="000000" w:themeColor="text1"/>
-          <w:sz w:val="14"/>
-          <w:szCs w:val="14"/>
-          <w:lang w:val="en-US"/>
-        </w:rPr>
-        <w:t>)</w:t>
-      </w:r>
-    </w:p>
-    <w:p>
-      <w:pPr>
-        <w:pStyle w:val="ListParagraph"/>
-        <w:numPr>
-          <w:ilvl w:val="0"/>
-          <w:numId w:val="0"/>
-        </w:numPr>
-        <w:spacing w:line="240" w:lineRule="auto"/>
-        <w:ind w:left="2428"/>
-        <w:rPr>
-          <w:rStyle w:val="Heading2Char"/>
-          <w:rFonts w:asciiTheme="minorHAnsi" w:hAnsiTheme="minorHAnsi"/>
-          <w:i/>
-          <w:color w:val="000000" w:themeColor="text1"/>
-          <w:sz w:val="14"/>
-          <w:szCs w:val="14"/>
-          <w:lang w:val="en-US"/>
-        </w:rPr>
-      </w:pPr>
     </w:p>
     <w:p>
       <w:pPr>
@@ -5345,7 +5339,7 @@
           <w:b/>
           <w:sz w:val="14"/>
         </w:rPr>
-        <w:t>Dec. 2016 - Present</w:t>
+        <w:t>Dec. 2016 – Dec. 2018</w:t>
       </w:r>
       <w:r>
         <w:rPr>
@@ -6731,7 +6725,7 @@
 </file>
 
 <file path=word/endnotes.xml><?xml version="1.0" encoding="utf-8"?>
-<w:endnotes xmlns:wpc="http://schemas.microsoft.com/office/word/2010/wordprocessingCanvas" xmlns:mc="http://schemas.openxmlformats.org/markup-compatibility/2006" xmlns:o="urn:schemas-microsoft-com:office:office" xmlns:r="http://schemas.openxmlformats.org/officeDocument/2006/relationships" xmlns:m="http://schemas.openxmlformats.org/officeDocument/2006/math" xmlns:v="urn:schemas-microsoft-com:vml" xmlns:wp14="http://schemas.microsoft.com/office/word/2010/wordprocessingDrawing" xmlns:wp="http://schemas.openxmlformats.org/drawingml/2006/wordprocessingDrawing" xmlns:w10="urn:schemas-microsoft-com:office:word" xmlns:w="http://schemas.openxmlformats.org/wordprocessingml/2006/main" xmlns:w14="http://schemas.microsoft.com/office/word/2010/wordml" xmlns:w15="http://schemas.microsoft.com/office/word/2012/wordml" xmlns:wpg="http://schemas.microsoft.com/office/word/2010/wordprocessingGroup" xmlns:wpi="http://schemas.microsoft.com/office/word/2010/wordprocessingInk" xmlns:wne="http://schemas.microsoft.com/office/word/2006/wordml" xmlns:wps="http://schemas.microsoft.com/office/word/2010/wordprocessingShape" mc:Ignorable="w14 w15 wp14">
+<w:endnotes xmlns:wpc="http://schemas.microsoft.com/office/word/2010/wordprocessingCanvas" xmlns:cx="http://schemas.microsoft.com/office/drawing/2014/chartex" xmlns:mc="http://schemas.openxmlformats.org/markup-compatibility/2006" xmlns:o="urn:schemas-microsoft-com:office:office" xmlns:r="http://schemas.openxmlformats.org/officeDocument/2006/relationships" xmlns:m="http://schemas.openxmlformats.org/officeDocument/2006/math" xmlns:v="urn:schemas-microsoft-com:vml" xmlns:wp14="http://schemas.microsoft.com/office/word/2010/wordprocessingDrawing" xmlns:wp="http://schemas.openxmlformats.org/drawingml/2006/wordprocessingDrawing" xmlns:w10="urn:schemas-microsoft-com:office:word" xmlns:w="http://schemas.openxmlformats.org/wordprocessingml/2006/main" xmlns:w14="http://schemas.microsoft.com/office/word/2010/wordml" xmlns:w15="http://schemas.microsoft.com/office/word/2012/wordml" xmlns:w16se="http://schemas.microsoft.com/office/word/2015/wordml/symex" xmlns:wpg="http://schemas.microsoft.com/office/word/2010/wordprocessingGroup" xmlns:wpi="http://schemas.microsoft.com/office/word/2010/wordprocessingInk" xmlns:wne="http://schemas.microsoft.com/office/word/2006/wordml" xmlns:wps="http://schemas.microsoft.com/office/word/2010/wordprocessingShape" mc:Ignorable="w14 w15 w16se wp14">
   <w:endnote w:type="separator" w:id="-1">
     <w:p>
       <w:r>
@@ -6750,7 +6744,7 @@
 </file>
 
 <file path=word/footer1.xml><?xml version="1.0" encoding="utf-8"?>
-<w:ftr xmlns:wpc="http://schemas.microsoft.com/office/word/2010/wordprocessingCanvas" xmlns:mc="http://schemas.openxmlformats.org/markup-compatibility/2006" xmlns:o="urn:schemas-microsoft-com:office:office" xmlns:r="http://schemas.openxmlformats.org/officeDocument/2006/relationships" xmlns:m="http://schemas.openxmlformats.org/officeDocument/2006/math" xmlns:v="urn:schemas-microsoft-com:vml" xmlns:wp14="http://schemas.microsoft.com/office/word/2010/wordprocessingDrawing" xmlns:wp="http://schemas.openxmlformats.org/drawingml/2006/wordprocessingDrawing" xmlns:w10="urn:schemas-microsoft-com:office:word" xmlns:w="http://schemas.openxmlformats.org/wordprocessingml/2006/main" xmlns:w14="http://schemas.microsoft.com/office/word/2010/wordml" xmlns:w15="http://schemas.microsoft.com/office/word/2012/wordml" xmlns:wpg="http://schemas.microsoft.com/office/word/2010/wordprocessingGroup" xmlns:wpi="http://schemas.microsoft.com/office/word/2010/wordprocessingInk" xmlns:wne="http://schemas.microsoft.com/office/word/2006/wordml" xmlns:wps="http://schemas.microsoft.com/office/word/2010/wordprocessingShape" mc:Ignorable="w14 w15 wp14">
+<w:ftr xmlns:wpc="http://schemas.microsoft.com/office/word/2010/wordprocessingCanvas" xmlns:cx="http://schemas.microsoft.com/office/drawing/2014/chartex" xmlns:mc="http://schemas.openxmlformats.org/markup-compatibility/2006" xmlns:o="urn:schemas-microsoft-com:office:office" xmlns:r="http://schemas.openxmlformats.org/officeDocument/2006/relationships" xmlns:m="http://schemas.openxmlformats.org/officeDocument/2006/math" xmlns:v="urn:schemas-microsoft-com:vml" xmlns:wp14="http://schemas.microsoft.com/office/word/2010/wordprocessingDrawing" xmlns:wp="http://schemas.openxmlformats.org/drawingml/2006/wordprocessingDrawing" xmlns:w10="urn:schemas-microsoft-com:office:word" xmlns:w="http://schemas.openxmlformats.org/wordprocessingml/2006/main" xmlns:w14="http://schemas.microsoft.com/office/word/2010/wordml" xmlns:w15="http://schemas.microsoft.com/office/word/2012/wordml" xmlns:w16se="http://schemas.microsoft.com/office/word/2015/wordml/symex" xmlns:wpg="http://schemas.microsoft.com/office/word/2010/wordprocessingGroup" xmlns:wpi="http://schemas.microsoft.com/office/word/2010/wordprocessingInk" xmlns:wne="http://schemas.microsoft.com/office/word/2006/wordml" xmlns:wps="http://schemas.microsoft.com/office/word/2010/wordprocessingShape" mc:Ignorable="w14 w15 w16se wp14">
   <w:p>
     <w:pPr>
       <w:pStyle w:val="Footer"/>
@@ -6766,7 +6760,7 @@
 </file>
 
 <file path=word/footnotes.xml><?xml version="1.0" encoding="utf-8"?>
-<w:footnotes xmlns:wpc="http://schemas.microsoft.com/office/word/2010/wordprocessingCanvas" xmlns:mc="http://schemas.openxmlformats.org/markup-compatibility/2006" xmlns:o="urn:schemas-microsoft-com:office:office" xmlns:r="http://schemas.openxmlformats.org/officeDocument/2006/relationships" xmlns:m="http://schemas.openxmlformats.org/officeDocument/2006/math" xmlns:v="urn:schemas-microsoft-com:vml" xmlns:wp14="http://schemas.microsoft.com/office/word/2010/wordprocessingDrawing" xmlns:wp="http://schemas.openxmlformats.org/drawingml/2006/wordprocessingDrawing" xmlns:w10="urn:schemas-microsoft-com:office:word" xmlns:w="http://schemas.openxmlformats.org/wordprocessingml/2006/main" xmlns:w14="http://schemas.microsoft.com/office/word/2010/wordml" xmlns:w15="http://schemas.microsoft.com/office/word/2012/wordml" xmlns:wpg="http://schemas.microsoft.com/office/word/2010/wordprocessingGroup" xmlns:wpi="http://schemas.microsoft.com/office/word/2010/wordprocessingInk" xmlns:wne="http://schemas.microsoft.com/office/word/2006/wordml" xmlns:wps="http://schemas.microsoft.com/office/word/2010/wordprocessingShape" mc:Ignorable="w14 w15 wp14">
+<w:footnotes xmlns:wpc="http://schemas.microsoft.com/office/word/2010/wordprocessingCanvas" xmlns:cx="http://schemas.microsoft.com/office/drawing/2014/chartex" xmlns:mc="http://schemas.openxmlformats.org/markup-compatibility/2006" xmlns:o="urn:schemas-microsoft-com:office:office" xmlns:r="http://schemas.openxmlformats.org/officeDocument/2006/relationships" xmlns:m="http://schemas.openxmlformats.org/officeDocument/2006/math" xmlns:v="urn:schemas-microsoft-com:vml" xmlns:wp14="http://schemas.microsoft.com/office/word/2010/wordprocessingDrawing" xmlns:wp="http://schemas.openxmlformats.org/drawingml/2006/wordprocessingDrawing" xmlns:w10="urn:schemas-microsoft-com:office:word" xmlns:w="http://schemas.openxmlformats.org/wordprocessingml/2006/main" xmlns:w14="http://schemas.microsoft.com/office/word/2010/wordml" xmlns:w15="http://schemas.microsoft.com/office/word/2012/wordml" xmlns:w16se="http://schemas.microsoft.com/office/word/2015/wordml/symex" xmlns:wpg="http://schemas.microsoft.com/office/word/2010/wordprocessingGroup" xmlns:wpi="http://schemas.microsoft.com/office/word/2010/wordprocessingInk" xmlns:wne="http://schemas.microsoft.com/office/word/2006/wordml" xmlns:wps="http://schemas.microsoft.com/office/word/2010/wordprocessingShape" mc:Ignorable="w14 w15 w16se wp14">
   <w:footnote w:type="separator" w:id="-1">
     <w:p>
       <w:r>
@@ -6785,7 +6779,7 @@
 </file>
 
 <file path=word/header1.xml><?xml version="1.0" encoding="utf-8"?>
-<w:hdr xmlns:wpc="http://schemas.microsoft.com/office/word/2010/wordprocessingCanvas" xmlns:mc="http://schemas.openxmlformats.org/markup-compatibility/2006" xmlns:o="urn:schemas-microsoft-com:office:office" xmlns:r="http://schemas.openxmlformats.org/officeDocument/2006/relationships" xmlns:m="http://schemas.openxmlformats.org/officeDocument/2006/math" xmlns:v="urn:schemas-microsoft-com:vml" xmlns:wp14="http://schemas.microsoft.com/office/word/2010/wordprocessingDrawing" xmlns:wp="http://schemas.openxmlformats.org/drawingml/2006/wordprocessingDrawing" xmlns:w10="urn:schemas-microsoft-com:office:word" xmlns:w="http://schemas.openxmlformats.org/wordprocessingml/2006/main" xmlns:w14="http://schemas.microsoft.com/office/word/2010/wordml" xmlns:w15="http://schemas.microsoft.com/office/word/2012/wordml" xmlns:wpg="http://schemas.microsoft.com/office/word/2010/wordprocessingGroup" xmlns:wpi="http://schemas.microsoft.com/office/word/2010/wordprocessingInk" xmlns:wne="http://schemas.microsoft.com/office/word/2006/wordml" xmlns:wps="http://schemas.microsoft.com/office/word/2010/wordprocessingShape" mc:Ignorable="w14 w15 wp14">
+<w:hdr xmlns:wpc="http://schemas.microsoft.com/office/word/2010/wordprocessingCanvas" xmlns:cx="http://schemas.microsoft.com/office/drawing/2014/chartex" xmlns:mc="http://schemas.openxmlformats.org/markup-compatibility/2006" xmlns:o="urn:schemas-microsoft-com:office:office" xmlns:r="http://schemas.openxmlformats.org/officeDocument/2006/relationships" xmlns:m="http://schemas.openxmlformats.org/officeDocument/2006/math" xmlns:v="urn:schemas-microsoft-com:vml" xmlns:wp14="http://schemas.microsoft.com/office/word/2010/wordprocessingDrawing" xmlns:wp="http://schemas.openxmlformats.org/drawingml/2006/wordprocessingDrawing" xmlns:w10="urn:schemas-microsoft-com:office:word" xmlns:w="http://schemas.openxmlformats.org/wordprocessingml/2006/main" xmlns:w14="http://schemas.microsoft.com/office/word/2010/wordml" xmlns:w15="http://schemas.microsoft.com/office/word/2012/wordml" xmlns:w16se="http://schemas.microsoft.com/office/word/2015/wordml/symex" xmlns:wpg="http://schemas.microsoft.com/office/word/2010/wordprocessingGroup" xmlns:wpi="http://schemas.microsoft.com/office/word/2010/wordprocessingInk" xmlns:wne="http://schemas.microsoft.com/office/word/2006/wordml" xmlns:wps="http://schemas.microsoft.com/office/word/2010/wordprocessingShape" mc:Ignorable="w14 w15 w16se wp14">
   <w:p>
     <w:pPr>
       <w:pStyle w:val="Header"/>
@@ -6830,7 +6824,7 @@
 </file>
 
 <file path=word/header2.xml><?xml version="1.0" encoding="utf-8"?>
-<w:hdr xmlns:wpc="http://schemas.microsoft.com/office/word/2010/wordprocessingCanvas" xmlns:mc="http://schemas.openxmlformats.org/markup-compatibility/2006" xmlns:o="urn:schemas-microsoft-com:office:office" xmlns:r="http://schemas.openxmlformats.org/officeDocument/2006/relationships" xmlns:m="http://schemas.openxmlformats.org/officeDocument/2006/math" xmlns:v="urn:schemas-microsoft-com:vml" xmlns:wp14="http://schemas.microsoft.com/office/word/2010/wordprocessingDrawing" xmlns:wp="http://schemas.openxmlformats.org/drawingml/2006/wordprocessingDrawing" xmlns:w10="urn:schemas-microsoft-com:office:word" xmlns:w="http://schemas.openxmlformats.org/wordprocessingml/2006/main" xmlns:w14="http://schemas.microsoft.com/office/word/2010/wordml" xmlns:w15="http://schemas.microsoft.com/office/word/2012/wordml" xmlns:wpg="http://schemas.microsoft.com/office/word/2010/wordprocessingGroup" xmlns:wpi="http://schemas.microsoft.com/office/word/2010/wordprocessingInk" xmlns:wne="http://schemas.microsoft.com/office/word/2006/wordml" xmlns:wps="http://schemas.microsoft.com/office/word/2010/wordprocessingShape" mc:Ignorable="w14 w15 wp14">
+<w:hdr xmlns:wpc="http://schemas.microsoft.com/office/word/2010/wordprocessingCanvas" xmlns:cx="http://schemas.microsoft.com/office/drawing/2014/chartex" xmlns:mc="http://schemas.openxmlformats.org/markup-compatibility/2006" xmlns:o="urn:schemas-microsoft-com:office:office" xmlns:r="http://schemas.openxmlformats.org/officeDocument/2006/relationships" xmlns:m="http://schemas.openxmlformats.org/officeDocument/2006/math" xmlns:v="urn:schemas-microsoft-com:vml" xmlns:wp14="http://schemas.microsoft.com/office/word/2010/wordprocessingDrawing" xmlns:wp="http://schemas.openxmlformats.org/drawingml/2006/wordprocessingDrawing" xmlns:w10="urn:schemas-microsoft-com:office:word" xmlns:w="http://schemas.openxmlformats.org/wordprocessingml/2006/main" xmlns:w14="http://schemas.microsoft.com/office/word/2010/wordml" xmlns:w15="http://schemas.microsoft.com/office/word/2012/wordml" xmlns:w16se="http://schemas.microsoft.com/office/word/2015/wordml/symex" xmlns:wpg="http://schemas.microsoft.com/office/word/2010/wordprocessingGroup" xmlns:wpi="http://schemas.microsoft.com/office/word/2010/wordprocessingInk" xmlns:wne="http://schemas.microsoft.com/office/word/2006/wordml" xmlns:wps="http://schemas.microsoft.com/office/word/2010/wordprocessingShape" mc:Ignorable="w14 w15 w16se wp14">
   <w:p>
     <w:pPr>
       <w:pStyle w:val="NoSpacing"/>
@@ -6943,7 +6937,7 @@
 </file>
 
 <file path=word/numbering.xml><?xml version="1.0" encoding="utf-8"?>
-<w:numbering xmlns:wpc="http://schemas.microsoft.com/office/word/2010/wordprocessingCanvas" xmlns:mc="http://schemas.openxmlformats.org/markup-compatibility/2006" xmlns:o="urn:schemas-microsoft-com:office:office" xmlns:r="http://schemas.openxmlformats.org/officeDocument/2006/relationships" xmlns:m="http://schemas.openxmlformats.org/officeDocument/2006/math" xmlns:v="urn:schemas-microsoft-com:vml" xmlns:wp14="http://schemas.microsoft.com/office/word/2010/wordprocessingDrawing" xmlns:wp="http://schemas.openxmlformats.org/drawingml/2006/wordprocessingDrawing" xmlns:w10="urn:schemas-microsoft-com:office:word" xmlns:w="http://schemas.openxmlformats.org/wordprocessingml/2006/main" xmlns:w14="http://schemas.microsoft.com/office/word/2010/wordml" xmlns:w15="http://schemas.microsoft.com/office/word/2012/wordml" xmlns:wpg="http://schemas.microsoft.com/office/word/2010/wordprocessingGroup" xmlns:wpi="http://schemas.microsoft.com/office/word/2010/wordprocessingInk" xmlns:wne="http://schemas.microsoft.com/office/word/2006/wordml" xmlns:wps="http://schemas.microsoft.com/office/word/2010/wordprocessingShape" mc:Ignorable="w14 w15 wp14">
+<w:numbering xmlns:wpc="http://schemas.microsoft.com/office/word/2010/wordprocessingCanvas" xmlns:cx="http://schemas.microsoft.com/office/drawing/2014/chartex" xmlns:mc="http://schemas.openxmlformats.org/markup-compatibility/2006" xmlns:o="urn:schemas-microsoft-com:office:office" xmlns:r="http://schemas.openxmlformats.org/officeDocument/2006/relationships" xmlns:m="http://schemas.openxmlformats.org/officeDocument/2006/math" xmlns:v="urn:schemas-microsoft-com:vml" xmlns:wp14="http://schemas.microsoft.com/office/word/2010/wordprocessingDrawing" xmlns:wp="http://schemas.openxmlformats.org/drawingml/2006/wordprocessingDrawing" xmlns:w10="urn:schemas-microsoft-com:office:word" xmlns:w="http://schemas.openxmlformats.org/wordprocessingml/2006/main" xmlns:w14="http://schemas.microsoft.com/office/word/2010/wordml" xmlns:w15="http://schemas.microsoft.com/office/word/2012/wordml" xmlns:w16se="http://schemas.microsoft.com/office/word/2015/wordml/symex" xmlns:wpg="http://schemas.microsoft.com/office/word/2010/wordprocessingGroup" xmlns:wpi="http://schemas.microsoft.com/office/word/2010/wordprocessingInk" xmlns:wne="http://schemas.microsoft.com/office/word/2006/wordml" xmlns:wps="http://schemas.microsoft.com/office/word/2010/wordprocessingShape" mc:Ignorable="w14 w15 w16se wp14">
   <w:abstractNum w:abstractNumId="0" w15:restartNumberingAfterBreak="0">
     <w:nsid w:val="0557036F"/>
     <w:multiLevelType w:val="hybridMultilevel"/>
@@ -10340,7 +10334,7 @@
 </file>
 
 <file path=word/styles.xml><?xml version="1.0" encoding="utf-8"?>
-<w:styles xmlns:mc="http://schemas.openxmlformats.org/markup-compatibility/2006" xmlns:r="http://schemas.openxmlformats.org/officeDocument/2006/relationships" xmlns:w="http://schemas.openxmlformats.org/wordprocessingml/2006/main" xmlns:w14="http://schemas.microsoft.com/office/word/2010/wordml" xmlns:w15="http://schemas.microsoft.com/office/word/2012/wordml" mc:Ignorable="w14 w15">
+<w:styles xmlns:mc="http://schemas.openxmlformats.org/markup-compatibility/2006" xmlns:r="http://schemas.openxmlformats.org/officeDocument/2006/relationships" xmlns:w="http://schemas.openxmlformats.org/wordprocessingml/2006/main" xmlns:w14="http://schemas.microsoft.com/office/word/2010/wordml" xmlns:w15="http://schemas.microsoft.com/office/word/2012/wordml" xmlns:w16se="http://schemas.microsoft.com/office/word/2015/wordml/symex" mc:Ignorable="w14 w15 w16se">
   <w:docDefaults>
     <w:rPrDefault>
       <w:rPr>
@@ -11448,7 +11442,7 @@
 </file>
 
 <file path=customXml/itemProps1.xml><?xml version="1.0" encoding="utf-8"?>
-<ds:datastoreItem xmlns:ds="http://schemas.openxmlformats.org/officeDocument/2006/customXml" ds:itemID="{C0B8538A-8C4A-4918-8B50-85710EEBB6CE}">
+<ds:datastoreItem xmlns:ds="http://schemas.openxmlformats.org/officeDocument/2006/customXml" ds:itemID="{62BB4A5C-CCAE-42C0-8694-3CA5CCFABBA9}">
   <ds:schemaRefs>
     <ds:schemaRef ds:uri="http://schemas.openxmlformats.org/officeDocument/2006/bibliography"/>
   </ds:schemaRefs>

</xml_diff>